<commit_message>
GDD V2.0 & PP V2.0 Updated
</commit_message>
<xml_diff>
--- a/Documentation/01_GameDevStages/00_PreProduction/Omni_ProductionPlan.docx
+++ b/Documentation/01_GameDevStages/00_PreProduction/Omni_ProductionPlan.docx
@@ -1,6 +1,6 @@
 
 <file path=word/document.xml><?xml version="1.0" encoding="utf-8"?>
-<w:document xmlns:wpc="http://schemas.microsoft.com/office/word/2010/wordprocessingCanvas" xmlns:cx="http://schemas.microsoft.com/office/drawing/2014/chartex" xmlns:cx1="http://schemas.microsoft.com/office/drawing/2015/9/8/chartex" xmlns:cx2="http://schemas.microsoft.com/office/drawing/2015/10/21/chartex" xmlns:cx3="http://schemas.microsoft.com/office/drawing/2016/5/9/chartex" xmlns:cx4="http://schemas.microsoft.com/office/drawing/2016/5/10/chartex" xmlns:cx5="http://schemas.microsoft.com/office/drawing/2016/5/11/chartex" xmlns:cx6="http://schemas.microsoft.com/office/drawing/2016/5/12/chartex" xmlns:cx7="http://schemas.microsoft.com/office/drawing/2016/5/13/chartex" xmlns:cx8="http://schemas.microsoft.com/office/drawing/2016/5/14/chartex" xmlns:mc="http://schemas.openxmlformats.org/markup-compatibility/2006" xmlns:aink="http://schemas.microsoft.com/office/drawing/2016/ink" xmlns:am3d="http://schemas.microsoft.com/office/drawing/2017/model3d" xmlns:o="urn:schemas-microsoft-com:office:office" xmlns:r="http://schemas.openxmlformats.org/officeDocument/2006/relationships" xmlns:m="http://schemas.openxmlformats.org/officeDocument/2006/math" xmlns:v="urn:schemas-microsoft-com:vml" xmlns:wp14="http://schemas.microsoft.com/office/word/2010/wordprocessingDrawing" xmlns:wp="http://schemas.openxmlformats.org/drawingml/2006/wordprocessingDrawing" xmlns:w10="urn:schemas-microsoft-com:office:word" xmlns:w="http://schemas.openxmlformats.org/wordprocessingml/2006/main" xmlns:w14="http://schemas.microsoft.com/office/word/2010/wordml" xmlns:w15="http://schemas.microsoft.com/office/word/2012/wordml" xmlns:w16cid="http://schemas.microsoft.com/office/word/2016/wordml/cid" xmlns:w16se="http://schemas.microsoft.com/office/word/2015/wordml/symex" xmlns:wpg="http://schemas.microsoft.com/office/word/2010/wordprocessingGroup" xmlns:wpi="http://schemas.microsoft.com/office/word/2010/wordprocessingInk" xmlns:wne="http://schemas.microsoft.com/office/word/2006/wordml" xmlns:wps="http://schemas.microsoft.com/office/word/2010/wordprocessingShape" mc:Ignorable="w14 w15 w16se w16cid wp14">
+<w:document xmlns:wpc="http://schemas.microsoft.com/office/word/2010/wordprocessingCanvas" xmlns:cx="http://schemas.microsoft.com/office/drawing/2014/chartex" xmlns:cx1="http://schemas.microsoft.com/office/drawing/2015/9/8/chartex" xmlns:cx2="http://schemas.microsoft.com/office/drawing/2015/10/21/chartex" xmlns:cx3="http://schemas.microsoft.com/office/drawing/2016/5/9/chartex" xmlns:cx4="http://schemas.microsoft.com/office/drawing/2016/5/10/chartex" xmlns:cx5="http://schemas.microsoft.com/office/drawing/2016/5/11/chartex" xmlns:cx6="http://schemas.microsoft.com/office/drawing/2016/5/12/chartex" xmlns:cx7="http://schemas.microsoft.com/office/drawing/2016/5/13/chartex" xmlns:cx8="http://schemas.microsoft.com/office/drawing/2016/5/14/chartex" xmlns:mc="http://schemas.openxmlformats.org/markup-compatibility/2006" xmlns:aink="http://schemas.microsoft.com/office/drawing/2016/ink" xmlns:am3d="http://schemas.microsoft.com/office/drawing/2017/model3d" xmlns:o="urn:schemas-microsoft-com:office:office" xmlns:r="http://schemas.openxmlformats.org/officeDocument/2006/relationships" xmlns:m="http://schemas.openxmlformats.org/officeDocument/2006/math" xmlns:v="urn:schemas-microsoft-com:vml" xmlns:wp14="http://schemas.microsoft.com/office/word/2010/wordprocessingDrawing" xmlns:wp="http://schemas.openxmlformats.org/drawingml/2006/wordprocessingDrawing" xmlns:w10="urn:schemas-microsoft-com:office:word" xmlns:w="http://schemas.openxmlformats.org/wordprocessingml/2006/main" xmlns:w14="http://schemas.microsoft.com/office/word/2010/wordml" xmlns:w15="http://schemas.microsoft.com/office/word/2012/wordml" xmlns:w16cex="http://schemas.microsoft.com/office/word/2018/wordml/cex" xmlns:w16cid="http://schemas.microsoft.com/office/word/2016/wordml/cid" xmlns:w16="http://schemas.microsoft.com/office/word/2018/wordml" xmlns:w16se="http://schemas.microsoft.com/office/word/2015/wordml/symex" xmlns:wpg="http://schemas.microsoft.com/office/word/2010/wordprocessingGroup" xmlns:wpi="http://schemas.microsoft.com/office/word/2010/wordprocessingInk" xmlns:wne="http://schemas.microsoft.com/office/word/2006/wordml" xmlns:wps="http://schemas.microsoft.com/office/word/2010/wordprocessingShape" mc:Ignorable="w14 w15 w16se w16cid w16 w16cex wp14">
   <w:body>
     <w:sdt>
       <w:sdtPr>
@@ -269,7 +269,7 @@
                   </wp:anchor>
                 </w:drawing>
               </mc:Choice>
-              <mc:Fallback xmlns:w16="http://schemas.microsoft.com/office/word/2018/wordml" xmlns:w16cex="http://schemas.microsoft.com/office/word/2018/wordml/cex">
+              <mc:Fallback>
                 <w:pict>
                   <v:group w14:anchorId="0BA4EE58" id="Group 149" o:spid="_x0000_s1026" style="position:absolute;margin-left:0;margin-top:0;width:8in;height:95.7pt;z-index:251664384;mso-width-percent:941;mso-height-percent:121;mso-top-percent:23;mso-position-horizontal:center;mso-position-horizontal-relative:page;mso-position-vertical-relative:page;mso-width-percent:941;mso-height-percent:121;mso-top-percent:23" coordorigin="" coordsize="73152,12161" o:gfxdata="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">
                     <v:shape id="Rectangle 51" o:spid="_x0000_s1027" style="position:absolute;width:73152;height:11303;visibility:visible;mso-wrap-style:square;v-text-anchor:middle" coordsize="7312660,1129665" o:gfxdata="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" path="m,l7312660,r,1129665l3619500,733425,,1091565,,xe" fillcolor="#4472c4 [3204]" stroked="f" strokeweight="1pt">
@@ -610,7 +610,7 @@
                                     <w:sz w:val="28"/>
                                     <w:szCs w:val="28"/>
                                   </w:rPr>
-                                  <w:t>Version 1.</w:t>
+                                  <w:t xml:space="preserve">Version </w:t>
                                 </w:r>
                                 <w:r>
                                   <w:rPr>
@@ -618,15 +618,7 @@
                                     <w:sz w:val="28"/>
                                     <w:szCs w:val="28"/>
                                   </w:rPr>
-                                  <w:t>2</w:t>
-                                </w:r>
-                                <w:r>
-                                  <w:rPr>
-                                    <w:color w:val="4472C4" w:themeColor="accent1"/>
-                                    <w:sz w:val="28"/>
-                                    <w:szCs w:val="28"/>
-                                  </w:rPr>
-                                  <w:t xml:space="preserve"> </w:t>
+                                  <w:t>2.0</w:t>
                                 </w:r>
                               </w:p>
                               <w:sdt>
@@ -669,7 +661,22 @@
                                         <w:szCs w:val="20"/>
                                       </w:rPr>
                                       <w:br/>
-                                      <w:t>02/08/20</w:t>
+                                    </w:r>
+                                    <w:r>
+                                      <w:rPr>
+                                        <w:color w:val="595959" w:themeColor="text1" w:themeTint="A6"/>
+                                        <w:sz w:val="20"/>
+                                        <w:szCs w:val="20"/>
+                                      </w:rPr>
+                                      <w:t>10</w:t>
+                                    </w:r>
+                                    <w:r>
+                                      <w:rPr>
+                                        <w:color w:val="595959" w:themeColor="text1" w:themeTint="A6"/>
+                                        <w:sz w:val="20"/>
+                                        <w:szCs w:val="20"/>
+                                      </w:rPr>
+                                      <w:t>/08/20</w:t>
                                     </w:r>
                                   </w:p>
                                 </w:sdtContent>
@@ -696,7 +703,11 @@
               </mc:Choice>
               <mc:Fallback>
                 <w:pict>
-                  <v:shape w14:anchorId="1E9CB2DA" id="Text Box 153" o:spid="_x0000_s1027" type="#_x0000_t202" style="position:absolute;margin-left:0;margin-top:0;width:8in;height:79.5pt;z-index:251663360;visibility:visible;mso-wrap-style:square;mso-width-percent:941;mso-height-percent:100;mso-top-percent:700;mso-wrap-distance-left:9pt;mso-wrap-distance-top:0;mso-wrap-distance-right:9pt;mso-wrap-distance-bottom:0;mso-position-horizontal:center;mso-position-horizontal-relative:page;mso-position-vertical-relative:page;mso-width-percent:941;mso-height-percent:100;mso-top-percent:700;mso-width-relative:page;mso-height-relative:page;v-text-anchor:top" o:gfxdata="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" filled="f" stroked="f" strokeweight=".5pt">
+                  <v:shapetype w14:anchorId="1E9CB2DA" id="_x0000_t202" coordsize="21600,21600" o:spt="202" path="m,l,21600r21600,l21600,xe">
+                    <v:stroke joinstyle="miter"/>
+                    <v:path gradientshapeok="t" o:connecttype="rect"/>
+                  </v:shapetype>
+                  <v:shape id="Text Box 153" o:spid="_x0000_s1027" type="#_x0000_t202" style="position:absolute;margin-left:0;margin-top:0;width:8in;height:79.5pt;z-index:251663360;visibility:visible;mso-wrap-style:square;mso-width-percent:941;mso-height-percent:100;mso-top-percent:700;mso-wrap-distance-left:9pt;mso-wrap-distance-top:0;mso-wrap-distance-right:9pt;mso-wrap-distance-bottom:0;mso-position-horizontal:center;mso-position-horizontal-relative:page;mso-position-vertical-relative:page;mso-width-percent:941;mso-height-percent:100;mso-top-percent:700;mso-width-relative:page;mso-height-relative:page;v-text-anchor:top" o:gfxdata="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" filled="f" stroked="f" strokeweight=".5pt">
                     <v:textbox style="mso-fit-shape-to-text:t" inset="126pt,0,54pt,0">
                       <w:txbxContent>
                         <w:p>
@@ -715,7 +726,7 @@
                               <w:sz w:val="28"/>
                               <w:szCs w:val="28"/>
                             </w:rPr>
-                            <w:t>Version 1.</w:t>
+                            <w:t xml:space="preserve">Version </w:t>
                           </w:r>
                           <w:r>
                             <w:rPr>
@@ -723,15 +734,7 @@
                               <w:sz w:val="28"/>
                               <w:szCs w:val="28"/>
                             </w:rPr>
-                            <w:t>2</w:t>
-                          </w:r>
-                          <w:r>
-                            <w:rPr>
-                              <w:color w:val="4472C4" w:themeColor="accent1"/>
-                              <w:sz w:val="28"/>
-                              <w:szCs w:val="28"/>
-                            </w:rPr>
-                            <w:t xml:space="preserve"> </w:t>
+                            <w:t>2.0</w:t>
                           </w:r>
                         </w:p>
                         <w:sdt>
@@ -774,7 +777,22 @@
                                   <w:szCs w:val="20"/>
                                 </w:rPr>
                                 <w:br/>
-                                <w:t>02/08/20</w:t>
+                              </w:r>
+                              <w:r>
+                                <w:rPr>
+                                  <w:color w:val="595959" w:themeColor="text1" w:themeTint="A6"/>
+                                  <w:sz w:val="20"/>
+                                  <w:szCs w:val="20"/>
+                                </w:rPr>
+                                <w:t>10</w:t>
+                              </w:r>
+                              <w:r>
+                                <w:rPr>
+                                  <w:color w:val="595959" w:themeColor="text1" w:themeTint="A6"/>
+                                  <w:sz w:val="20"/>
+                                  <w:szCs w:val="20"/>
+                                </w:rPr>
+                                <w:t>/08/20</w:t>
                               </w:r>
                             </w:p>
                           </w:sdtContent>
@@ -1173,7 +1191,7 @@
           <w:r>
             <w:fldChar w:fldCharType="separate"/>
           </w:r>
-          <w:hyperlink w:anchor="_Toc47297123" w:history="1">
+          <w:hyperlink w:anchor="_Toc47979761" w:history="1">
             <w:r>
               <w:rPr>
                 <w:rStyle w:val="Hyperlink"/>
@@ -1200,7 +1218,7 @@
                 <w:noProof/>
                 <w:webHidden/>
               </w:rPr>
-              <w:instrText xml:space="preserve"> PAGEREF _Toc47297123 \h </w:instrText>
+              <w:instrText xml:space="preserve"> PAGEREF _Toc47979761 \h </w:instrText>
             </w:r>
             <w:r>
               <w:rPr>
@@ -1243,7 +1261,7 @@
               <w:lang w:eastAsia="en-AU"/>
             </w:rPr>
           </w:pPr>
-          <w:hyperlink w:anchor="_Toc47297124" w:history="1">
+          <w:hyperlink w:anchor="_Toc47979762" w:history="1">
             <w:r>
               <w:rPr>
                 <w:rStyle w:val="Hyperlink"/>
@@ -1270,7 +1288,7 @@
                 <w:noProof/>
                 <w:webHidden/>
               </w:rPr>
-              <w:instrText xml:space="preserve"> PAGEREF _Toc47297124 \h </w:instrText>
+              <w:instrText xml:space="preserve"> PAGEREF _Toc47979762 \h </w:instrText>
             </w:r>
             <w:r>
               <w:rPr>
@@ -1313,7 +1331,7 @@
               <w:lang w:eastAsia="en-AU"/>
             </w:rPr>
           </w:pPr>
-          <w:hyperlink w:anchor="_Toc47297125" w:history="1">
+          <w:hyperlink w:anchor="_Toc47979763" w:history="1">
             <w:r>
               <w:rPr>
                 <w:rStyle w:val="Hyperlink"/>
@@ -1340,7 +1358,7 @@
                 <w:noProof/>
                 <w:webHidden/>
               </w:rPr>
-              <w:instrText xml:space="preserve"> PAGEREF _Toc47297125 \h </w:instrText>
+              <w:instrText xml:space="preserve"> PAGEREF _Toc47979763 \h </w:instrText>
             </w:r>
             <w:r>
               <w:rPr>
@@ -1383,7 +1401,7 @@
               <w:lang w:eastAsia="en-AU"/>
             </w:rPr>
           </w:pPr>
-          <w:hyperlink w:anchor="_Toc47297126" w:history="1">
+          <w:hyperlink w:anchor="_Toc47979764" w:history="1">
             <w:r>
               <w:rPr>
                 <w:rStyle w:val="Hyperlink"/>
@@ -1410,7 +1428,7 @@
                 <w:noProof/>
                 <w:webHidden/>
               </w:rPr>
-              <w:instrText xml:space="preserve"> PAGEREF _Toc47297126 \h </w:instrText>
+              <w:instrText xml:space="preserve"> PAGEREF _Toc47979764 \h </w:instrText>
             </w:r>
             <w:r>
               <w:rPr>
@@ -1453,7 +1471,7 @@
               <w:lang w:eastAsia="en-AU"/>
             </w:rPr>
           </w:pPr>
-          <w:hyperlink w:anchor="_Toc47297127" w:history="1">
+          <w:hyperlink w:anchor="_Toc47979765" w:history="1">
             <w:r>
               <w:rPr>
                 <w:rStyle w:val="Hyperlink"/>
@@ -1480,7 +1498,7 @@
                 <w:noProof/>
                 <w:webHidden/>
               </w:rPr>
-              <w:instrText xml:space="preserve"> PAGEREF _Toc47297127 \h </w:instrText>
+              <w:instrText xml:space="preserve"> PAGEREF _Toc47979765 \h </w:instrText>
             </w:r>
             <w:r>
               <w:rPr>
@@ -1523,7 +1541,7 @@
               <w:lang w:eastAsia="en-AU"/>
             </w:rPr>
           </w:pPr>
-          <w:hyperlink w:anchor="_Toc47297128" w:history="1">
+          <w:hyperlink w:anchor="_Toc47979766" w:history="1">
             <w:r>
               <w:rPr>
                 <w:rStyle w:val="Hyperlink"/>
@@ -1550,7 +1568,7 @@
                 <w:noProof/>
                 <w:webHidden/>
               </w:rPr>
-              <w:instrText xml:space="preserve"> PAGEREF _Toc47297128 \h </w:instrText>
+              <w:instrText xml:space="preserve"> PAGEREF _Toc47979766 \h </w:instrText>
             </w:r>
             <w:r>
               <w:rPr>
@@ -1570,7 +1588,7 @@
                 <w:noProof/>
                 <w:webHidden/>
               </w:rPr>
-              <w:t>6</w:t>
+              <w:t>5</w:t>
             </w:r>
             <w:r>
               <w:rPr>
@@ -1593,7 +1611,7 @@
               <w:lang w:eastAsia="en-AU"/>
             </w:rPr>
           </w:pPr>
-          <w:hyperlink w:anchor="_Toc47297129" w:history="1">
+          <w:hyperlink w:anchor="_Toc47979767" w:history="1">
             <w:r>
               <w:rPr>
                 <w:rStyle w:val="Hyperlink"/>
@@ -1620,7 +1638,7 @@
                 <w:noProof/>
                 <w:webHidden/>
               </w:rPr>
-              <w:instrText xml:space="preserve"> PAGEREF _Toc47297129 \h </w:instrText>
+              <w:instrText xml:space="preserve"> PAGEREF _Toc47979767 \h </w:instrText>
             </w:r>
             <w:r>
               <w:rPr>
@@ -1640,7 +1658,7 @@
                 <w:noProof/>
                 <w:webHidden/>
               </w:rPr>
-              <w:t>6</w:t>
+              <w:t>5</w:t>
             </w:r>
             <w:r>
               <w:rPr>
@@ -1663,7 +1681,7 @@
               <w:lang w:eastAsia="en-AU"/>
             </w:rPr>
           </w:pPr>
-          <w:hyperlink w:anchor="_Toc47297130" w:history="1">
+          <w:hyperlink w:anchor="_Toc47979768" w:history="1">
             <w:r>
               <w:rPr>
                 <w:rStyle w:val="Hyperlink"/>
@@ -1690,7 +1708,7 @@
                 <w:noProof/>
                 <w:webHidden/>
               </w:rPr>
-              <w:instrText xml:space="preserve"> PAGEREF _Toc47297130 \h </w:instrText>
+              <w:instrText xml:space="preserve"> PAGEREF _Toc47979768 \h </w:instrText>
             </w:r>
             <w:r>
               <w:rPr>
@@ -1710,7 +1728,7 @@
                 <w:noProof/>
                 <w:webHidden/>
               </w:rPr>
-              <w:t>6</w:t>
+              <w:t>5</w:t>
             </w:r>
             <w:r>
               <w:rPr>
@@ -1733,7 +1751,7 @@
               <w:lang w:eastAsia="en-AU"/>
             </w:rPr>
           </w:pPr>
-          <w:hyperlink w:anchor="_Toc47297131" w:history="1">
+          <w:hyperlink w:anchor="_Toc47979769" w:history="1">
             <w:r>
               <w:rPr>
                 <w:rStyle w:val="Hyperlink"/>
@@ -1760,7 +1778,7 @@
                 <w:noProof/>
                 <w:webHidden/>
               </w:rPr>
-              <w:instrText xml:space="preserve"> PAGEREF _Toc47297131 \h </w:instrText>
+              <w:instrText xml:space="preserve"> PAGEREF _Toc47979769 \h </w:instrText>
             </w:r>
             <w:r>
               <w:rPr>
@@ -1780,7 +1798,7 @@
                 <w:noProof/>
                 <w:webHidden/>
               </w:rPr>
-              <w:t>6</w:t>
+              <w:t>5</w:t>
             </w:r>
             <w:r>
               <w:rPr>
@@ -1803,7 +1821,7 @@
               <w:lang w:eastAsia="en-AU"/>
             </w:rPr>
           </w:pPr>
-          <w:hyperlink w:anchor="_Toc47297132" w:history="1">
+          <w:hyperlink w:anchor="_Toc47979770" w:history="1">
             <w:r>
               <w:rPr>
                 <w:rStyle w:val="Hyperlink"/>
@@ -1830,7 +1848,7 @@
                 <w:noProof/>
                 <w:webHidden/>
               </w:rPr>
-              <w:instrText xml:space="preserve"> PAGEREF _Toc47297132 \h </w:instrText>
+              <w:instrText xml:space="preserve"> PAGEREF _Toc47979770 \h </w:instrText>
             </w:r>
             <w:r>
               <w:rPr>
@@ -1850,7 +1868,7 @@
                 <w:noProof/>
                 <w:webHidden/>
               </w:rPr>
-              <w:t>6</w:t>
+              <w:t>5</w:t>
             </w:r>
             <w:r>
               <w:rPr>
@@ -1873,7 +1891,7 @@
               <w:lang w:eastAsia="en-AU"/>
             </w:rPr>
           </w:pPr>
-          <w:hyperlink w:anchor="_Toc47297133" w:history="1">
+          <w:hyperlink w:anchor="_Toc47979771" w:history="1">
             <w:r>
               <w:rPr>
                 <w:rStyle w:val="Hyperlink"/>
@@ -1900,7 +1918,7 @@
                 <w:noProof/>
                 <w:webHidden/>
               </w:rPr>
-              <w:instrText xml:space="preserve"> PAGEREF _Toc47297133 \h </w:instrText>
+              <w:instrText xml:space="preserve"> PAGEREF _Toc47979771 \h </w:instrText>
             </w:r>
             <w:r>
               <w:rPr>
@@ -1943,7 +1961,7 @@
               <w:lang w:eastAsia="en-AU"/>
             </w:rPr>
           </w:pPr>
-          <w:hyperlink w:anchor="_Toc47297134" w:history="1">
+          <w:hyperlink w:anchor="_Toc47979772" w:history="1">
             <w:r>
               <w:rPr>
                 <w:rStyle w:val="Hyperlink"/>
@@ -1970,7 +1988,7 @@
                 <w:noProof/>
                 <w:webHidden/>
               </w:rPr>
-              <w:instrText xml:space="preserve"> PAGEREF _Toc47297134 \h </w:instrText>
+              <w:instrText xml:space="preserve"> PAGEREF _Toc47979772 \h </w:instrText>
             </w:r>
             <w:r>
               <w:rPr>
@@ -1990,7 +2008,7 @@
                 <w:noProof/>
                 <w:webHidden/>
               </w:rPr>
-              <w:t>6</w:t>
+              <w:t>10</w:t>
             </w:r>
             <w:r>
               <w:rPr>
@@ -2013,7 +2031,7 @@
               <w:lang w:eastAsia="en-AU"/>
             </w:rPr>
           </w:pPr>
-          <w:hyperlink w:anchor="_Toc47297135" w:history="1">
+          <w:hyperlink w:anchor="_Toc47979773" w:history="1">
             <w:r>
               <w:rPr>
                 <w:rStyle w:val="Hyperlink"/>
@@ -2040,7 +2058,7 @@
                 <w:noProof/>
                 <w:webHidden/>
               </w:rPr>
-              <w:instrText xml:space="preserve"> PAGEREF _Toc47297135 \h </w:instrText>
+              <w:instrText xml:space="preserve"> PAGEREF _Toc47979773 \h </w:instrText>
             </w:r>
             <w:r>
               <w:rPr>
@@ -2060,7 +2078,7 @@
                 <w:noProof/>
                 <w:webHidden/>
               </w:rPr>
-              <w:t>6</w:t>
+              <w:t>10</w:t>
             </w:r>
             <w:r>
               <w:rPr>
@@ -2083,7 +2101,7 @@
               <w:lang w:eastAsia="en-AU"/>
             </w:rPr>
           </w:pPr>
-          <w:hyperlink w:anchor="_Toc47297136" w:history="1">
+          <w:hyperlink w:anchor="_Toc47979774" w:history="1">
             <w:r>
               <w:rPr>
                 <w:rStyle w:val="Hyperlink"/>
@@ -2110,7 +2128,7 @@
                 <w:noProof/>
                 <w:webHidden/>
               </w:rPr>
-              <w:instrText xml:space="preserve"> PAGEREF _Toc47297136 \h </w:instrText>
+              <w:instrText xml:space="preserve"> PAGEREF _Toc47979774 \h </w:instrText>
             </w:r>
             <w:r>
               <w:rPr>
@@ -2130,77 +2148,7 @@
                 <w:noProof/>
                 <w:webHidden/>
               </w:rPr>
-              <w:t>6</w:t>
-            </w:r>
-            <w:r>
-              <w:rPr>
-                <w:noProof/>
-                <w:webHidden/>
-              </w:rPr>
-              <w:fldChar w:fldCharType="end"/>
-            </w:r>
-          </w:hyperlink>
-        </w:p>
-        <w:p>
-          <w:pPr>
-            <w:pStyle w:val="TOC2"/>
-            <w:tabs>
-              <w:tab w:val="right" w:leader="dot" w:pos="9016"/>
-            </w:tabs>
-            <w:rPr>
-              <w:rFonts w:eastAsiaTheme="minorEastAsia"/>
-              <w:noProof/>
-              <w:lang w:eastAsia="en-AU"/>
-            </w:rPr>
-          </w:pPr>
-          <w:hyperlink w:anchor="_Toc47297137" w:history="1">
-            <w:r>
-              <w:rPr>
-                <w:rStyle w:val="Hyperlink"/>
-                <w:noProof/>
-              </w:rPr>
-              <w:t>Contingency Strategies</w:t>
-            </w:r>
-            <w:r>
-              <w:rPr>
-                <w:noProof/>
-                <w:webHidden/>
-              </w:rPr>
-              <w:tab/>
-            </w:r>
-            <w:r>
-              <w:rPr>
-                <w:noProof/>
-                <w:webHidden/>
-              </w:rPr>
-              <w:fldChar w:fldCharType="begin"/>
-            </w:r>
-            <w:r>
-              <w:rPr>
-                <w:noProof/>
-                <w:webHidden/>
-              </w:rPr>
-              <w:instrText xml:space="preserve"> PAGEREF _Toc47297137 \h </w:instrText>
-            </w:r>
-            <w:r>
-              <w:rPr>
-                <w:noProof/>
-                <w:webHidden/>
-              </w:rPr>
-            </w:r>
-            <w:r>
-              <w:rPr>
-                <w:noProof/>
-                <w:webHidden/>
-              </w:rPr>
-              <w:fldChar w:fldCharType="separate"/>
-            </w:r>
-            <w:r>
-              <w:rPr>
-                <w:noProof/>
-                <w:webHidden/>
-              </w:rPr>
-              <w:t>6</w:t>
+              <w:t>10</w:t>
             </w:r>
             <w:r>
               <w:rPr>
@@ -2233,7 +2181,7 @@
       <w:pPr>
         <w:pStyle w:val="Heading1"/>
       </w:pPr>
-      <w:bookmarkStart w:id="0" w:name="_Toc47297123"/>
+      <w:bookmarkStart w:id="0" w:name="_Toc47979761"/>
       <w:r>
         <w:lastRenderedPageBreak/>
         <w:t>Tasks, Responsibilities and Assets</w:t>
@@ -2244,7 +2192,7 @@
       <w:pPr>
         <w:pStyle w:val="Heading2"/>
       </w:pPr>
-      <w:bookmarkStart w:id="1" w:name="_Toc47297124"/>
+      <w:bookmarkStart w:id="1" w:name="_Toc47979762"/>
       <w:r>
         <w:t>Team Members &amp; Responsibilities</w:t>
       </w:r>
@@ -2716,7 +2664,7 @@
       <w:pPr>
         <w:pStyle w:val="Heading2"/>
       </w:pPr>
-      <w:bookmarkStart w:id="2" w:name="_Toc47297125"/>
+      <w:bookmarkStart w:id="2" w:name="_Toc47979763"/>
       <w:r>
         <w:t>Project Goals</w:t>
       </w:r>
@@ -2815,7 +2763,7 @@
       <w:pPr>
         <w:pStyle w:val="Heading2"/>
       </w:pPr>
-      <w:bookmarkStart w:id="3" w:name="_Toc47297126"/>
+      <w:bookmarkStart w:id="3" w:name="_Toc47979764"/>
       <w:r>
         <w:lastRenderedPageBreak/>
         <w:t>Project Burndown</w:t>
@@ -2865,7 +2813,7 @@
       <w:pPr>
         <w:pStyle w:val="Heading2"/>
       </w:pPr>
-      <w:bookmarkStart w:id="4" w:name="_Toc47297127"/>
+      <w:bookmarkStart w:id="4" w:name="_Toc47979765"/>
       <w:r>
         <w:lastRenderedPageBreak/>
         <w:t>Project Timeline/ Schedule</w:t>
@@ -4170,7 +4118,7 @@
       <w:pPr>
         <w:pStyle w:val="Heading1"/>
       </w:pPr>
-      <w:bookmarkStart w:id="5" w:name="_Toc47297128"/>
+      <w:bookmarkStart w:id="5" w:name="_Toc47979766"/>
       <w:r>
         <w:lastRenderedPageBreak/>
         <w:t>Milestones</w:t>
@@ -4181,7 +4129,7 @@
       <w:pPr>
         <w:pStyle w:val="Heading2"/>
       </w:pPr>
-      <w:bookmarkStart w:id="6" w:name="_Toc47297129"/>
+      <w:bookmarkStart w:id="6" w:name="_Toc47979767"/>
       <w:r>
         <w:t>Pre-Production</w:t>
       </w:r>
@@ -4227,7 +4175,7 @@
       <w:pPr>
         <w:pStyle w:val="Heading2"/>
       </w:pPr>
-      <w:bookmarkStart w:id="7" w:name="_Toc47297130"/>
+      <w:bookmarkStart w:id="7" w:name="_Toc47979768"/>
       <w:r>
         <w:t>Alpha</w:t>
       </w:r>
@@ -4318,7 +4266,7 @@
       <w:pPr>
         <w:pStyle w:val="Heading2"/>
       </w:pPr>
-      <w:bookmarkStart w:id="8" w:name="_Toc47297131"/>
+      <w:bookmarkStart w:id="8" w:name="_Toc47979769"/>
       <w:r>
         <w:t>Beta</w:t>
       </w:r>
@@ -4412,7 +4360,7 @@
       <w:pPr>
         <w:pStyle w:val="Heading2"/>
       </w:pPr>
-      <w:bookmarkStart w:id="9" w:name="_Toc47297132"/>
+      <w:bookmarkStart w:id="9" w:name="_Toc47979770"/>
       <w:r>
         <w:t>Gold</w:t>
       </w:r>
@@ -4478,7 +4426,7 @@
       <w:pPr>
         <w:pStyle w:val="Heading1"/>
       </w:pPr>
-      <w:bookmarkStart w:id="10" w:name="_Toc47297133"/>
+      <w:bookmarkStart w:id="10" w:name="_Toc47979771"/>
       <w:r>
         <w:lastRenderedPageBreak/>
         <w:t>Lessons Learnt Log</w:t>
@@ -4585,10 +4533,44 @@
                 <w:sz w:val="24"/>
                 <w:szCs w:val="24"/>
               </w:rPr>
-              <w:t xml:space="preserve">Alexandra </w:t>
-            </w:r>
-            <w:proofErr w:type="spellStart"/>
-            <w:r>
+              <w:t>Alexandra Mannel:</w:t>
+            </w:r>
+          </w:p>
+          <w:p>
+            <w:pPr>
+              <w:pStyle w:val="ListParagraph"/>
+              <w:numPr>
+                <w:ilvl w:val="0"/>
+                <w:numId w:val="10"/>
+              </w:numPr>
+            </w:pPr>
+            <w:r>
+              <w:t>Love the idea of the ghost game it sounds fun with the aspect of going around scaring people as ghosts. Would it be better if you were looking through the camera as you move?</w:t>
+            </w:r>
+          </w:p>
+          <w:p>
+            <w:pPr>
+              <w:pStyle w:val="ListParagraph"/>
+              <w:numPr>
+                <w:ilvl w:val="0"/>
+                <w:numId w:val="10"/>
+              </w:numPr>
+            </w:pPr>
+            <w:r>
+              <w:t>3</w:t>
+            </w:r>
+            <w:r>
+              <w:rPr>
+                <w:vertAlign w:val="superscript"/>
+              </w:rPr>
+              <w:t>rd</w:t>
+            </w:r>
+            <w:r>
+              <w:t xml:space="preserve"> game not really a fan</w:t>
+            </w:r>
+          </w:p>
+          <w:p>
+            <w:pPr>
               <w:rPr>
                 <w:rFonts w:eastAsiaTheme="majorEastAsia" w:cstheme="minorHAnsi"/>
                 <w:spacing w:val="-10"/>
@@ -4596,9 +4578,7 @@
                 <w:sz w:val="24"/>
                 <w:szCs w:val="24"/>
               </w:rPr>
-              <w:t>Mannel</w:t>
-            </w:r>
-            <w:proofErr w:type="spellEnd"/>
+            </w:pPr>
             <w:r>
               <w:rPr>
                 <w:rFonts w:eastAsiaTheme="majorEastAsia" w:cstheme="minorHAnsi"/>
@@ -4607,44 +4587,9 @@
                 <w:sz w:val="24"/>
                 <w:szCs w:val="24"/>
               </w:rPr>
-              <w:t>:</w:t>
-            </w:r>
-          </w:p>
-          <w:p>
-            <w:pPr>
-              <w:pStyle w:val="ListParagraph"/>
-              <w:numPr>
-                <w:ilvl w:val="0"/>
-                <w:numId w:val="10"/>
-              </w:numPr>
-            </w:pPr>
-            <w:r>
-              <w:t>Love the idea of the ghost game it sounds fun with the aspect of going around scaring people as ghosts. Would it be better if you were looking through the camera as you move?</w:t>
-            </w:r>
-          </w:p>
-          <w:p>
-            <w:pPr>
-              <w:pStyle w:val="ListParagraph"/>
-              <w:numPr>
-                <w:ilvl w:val="0"/>
-                <w:numId w:val="10"/>
-              </w:numPr>
-            </w:pPr>
-            <w:r>
-              <w:t>3</w:t>
-            </w:r>
-            <w:r>
-              <w:rPr>
-                <w:vertAlign w:val="superscript"/>
-              </w:rPr>
-              <w:t>rd</w:t>
-            </w:r>
-            <w:r>
-              <w:t xml:space="preserve"> game not really a fan</w:t>
-            </w:r>
-          </w:p>
-          <w:p>
-            <w:pPr>
+              <w:t>Neil Boyd</w:t>
+            </w:r>
+            <w:r>
               <w:rPr>
                 <w:rFonts w:eastAsiaTheme="majorEastAsia" w:cstheme="minorHAnsi"/>
                 <w:spacing w:val="-10"/>
@@ -4652,8 +4597,59 @@
                 <w:sz w:val="24"/>
                 <w:szCs w:val="24"/>
               </w:rPr>
-            </w:pPr>
-            <w:r>
+              <w:t>:</w:t>
+            </w:r>
+          </w:p>
+          <w:p>
+            <w:pPr>
+              <w:pStyle w:val="ListParagraph"/>
+              <w:numPr>
+                <w:ilvl w:val="0"/>
+                <w:numId w:val="12"/>
+              </w:numPr>
+            </w:pPr>
+            <w:r>
+              <w:t xml:space="preserve">The Hand game I see as being a fun game to run around with the ragdoll movement of the hand physics </w:t>
+            </w:r>
+          </w:p>
+          <w:p>
+            <w:pPr>
+              <w:pStyle w:val="ListParagraph"/>
+              <w:numPr>
+                <w:ilvl w:val="0"/>
+                <w:numId w:val="12"/>
+              </w:numPr>
+            </w:pPr>
+            <w:r>
+              <w:t>You need to make sure there is a clear line of sequencing for the body building part.</w:t>
+            </w:r>
+          </w:p>
+          <w:p>
+            <w:pPr>
+              <w:pStyle w:val="ListParagraph"/>
+              <w:numPr>
+                <w:ilvl w:val="0"/>
+                <w:numId w:val="12"/>
+              </w:numPr>
+            </w:pPr>
+            <w:r>
+              <w:t>The Ghosts game I’m confused about the jump scares for a kid’s game, it doesn’t really sit well with that target audience, if it were a mature audience it could work but not for a kid’s game.</w:t>
+            </w:r>
+          </w:p>
+          <w:p>
+            <w:pPr>
+              <w:pStyle w:val="ListParagraph"/>
+              <w:numPr>
+                <w:ilvl w:val="0"/>
+                <w:numId w:val="12"/>
+              </w:numPr>
+            </w:pPr>
+            <w:r>
+              <w:t>That would need to be focused and designed to work around that limitation.</w:t>
+            </w:r>
+          </w:p>
+          <w:p>
+            <w:pPr>
               <w:rPr>
                 <w:rFonts w:eastAsiaTheme="majorEastAsia" w:cstheme="minorHAnsi"/>
                 <w:spacing w:val="-10"/>
@@ -4661,8 +4657,7 @@
                 <w:sz w:val="24"/>
                 <w:szCs w:val="24"/>
               </w:rPr>
-              <w:t>Neil Boyd</w:t>
-            </w:r>
+            </w:pPr>
             <w:r>
               <w:rPr>
                 <w:rFonts w:eastAsiaTheme="majorEastAsia" w:cstheme="minorHAnsi"/>
@@ -4671,59 +4666,16 @@
                 <w:sz w:val="24"/>
                 <w:szCs w:val="24"/>
               </w:rPr>
-              <w:t>:</w:t>
-            </w:r>
-          </w:p>
-          <w:p>
-            <w:pPr>
-              <w:pStyle w:val="ListParagraph"/>
-              <w:numPr>
-                <w:ilvl w:val="0"/>
-                <w:numId w:val="12"/>
-              </w:numPr>
-            </w:pPr>
-            <w:r>
-              <w:t xml:space="preserve">The Hand game I see as being a fun game to run around with the ragdoll movement of the hand physics </w:t>
-            </w:r>
-          </w:p>
-          <w:p>
-            <w:pPr>
-              <w:pStyle w:val="ListParagraph"/>
-              <w:numPr>
-                <w:ilvl w:val="0"/>
-                <w:numId w:val="12"/>
-              </w:numPr>
-            </w:pPr>
-            <w:r>
-              <w:t>You need to make sure there is a clear line of sequencing for the body building part.</w:t>
-            </w:r>
-          </w:p>
-          <w:p>
-            <w:pPr>
-              <w:pStyle w:val="ListParagraph"/>
-              <w:numPr>
-                <w:ilvl w:val="0"/>
-                <w:numId w:val="12"/>
-              </w:numPr>
-            </w:pPr>
-            <w:r>
-              <w:t>The Ghosts game I’m confused about the jump scares for a kid’s game, it doesn’t really sit well with that target audience, if it were a mature audience it could work but not for a kid’s game.</w:t>
-            </w:r>
-          </w:p>
-          <w:p>
-            <w:pPr>
-              <w:pStyle w:val="ListParagraph"/>
-              <w:numPr>
-                <w:ilvl w:val="0"/>
-                <w:numId w:val="12"/>
-              </w:numPr>
-            </w:pPr>
-            <w:r>
-              <w:t>That would need to be focused and designed to work around that limitation.</w:t>
-            </w:r>
-          </w:p>
-          <w:p>
-            <w:pPr>
+              <w:t>Paco Casares:</w:t>
+            </w:r>
+          </w:p>
+          <w:p>
+            <w:pPr>
+              <w:pStyle w:val="ListParagraph"/>
+              <w:numPr>
+                <w:ilvl w:val="0"/>
+                <w:numId w:val="11"/>
+              </w:numPr>
               <w:rPr>
                 <w:rFonts w:eastAsiaTheme="majorEastAsia" w:cstheme="minorHAnsi"/>
                 <w:spacing w:val="-10"/>
@@ -4733,6 +4685,16 @@
               </w:rPr>
             </w:pPr>
             <w:r>
+              <w:t>Ghost game with the multiplayer is a good unique selling point however the setup of multiplayer can take time depending on experience making it.</w:t>
+            </w:r>
+          </w:p>
+          <w:p>
+            <w:pPr>
+              <w:pStyle w:val="ListParagraph"/>
+              <w:numPr>
+                <w:ilvl w:val="0"/>
+                <w:numId w:val="11"/>
+              </w:numPr>
               <w:rPr>
                 <w:rFonts w:eastAsiaTheme="majorEastAsia" w:cstheme="minorHAnsi"/>
                 <w:spacing w:val="-10"/>
@@ -4740,10 +4702,13 @@
                 <w:sz w:val="24"/>
                 <w:szCs w:val="24"/>
               </w:rPr>
-              <w:t xml:space="preserve">Paco </w:t>
-            </w:r>
-            <w:proofErr w:type="spellStart"/>
-            <w:r>
+            </w:pPr>
+            <w:r>
+              <w:t>Taking into consideration games like Project Zero could be good as reference.</w:t>
+            </w:r>
+          </w:p>
+          <w:p>
+            <w:pPr>
               <w:rPr>
                 <w:rFonts w:eastAsiaTheme="majorEastAsia" w:cstheme="minorHAnsi"/>
                 <w:spacing w:val="-10"/>
@@ -4751,9 +4716,7 @@
                 <w:sz w:val="24"/>
                 <w:szCs w:val="24"/>
               </w:rPr>
-              <w:t>Casares</w:t>
-            </w:r>
-            <w:proofErr w:type="spellEnd"/>
+            </w:pPr>
             <w:r>
               <w:rPr>
                 <w:rFonts w:eastAsiaTheme="majorEastAsia" w:cstheme="minorHAnsi"/>
@@ -4762,15 +4725,27 @@
                 <w:sz w:val="24"/>
                 <w:szCs w:val="24"/>
               </w:rPr>
-              <w:t>:</w:t>
-            </w:r>
-          </w:p>
-          <w:p>
-            <w:pPr>
-              <w:pStyle w:val="ListParagraph"/>
-              <w:numPr>
-                <w:ilvl w:val="0"/>
-                <w:numId w:val="11"/>
+              <w:t>Jesse Donlevy:</w:t>
+            </w:r>
+          </w:p>
+          <w:p>
+            <w:pPr>
+              <w:pStyle w:val="ListParagraph"/>
+              <w:numPr>
+                <w:ilvl w:val="0"/>
+                <w:numId w:val="10"/>
+              </w:numPr>
+            </w:pPr>
+            <w:r>
+              <w:t>Hand Concept is doable as there’s room to add more art assets and levels and the replayablity is high</w:t>
+            </w:r>
+          </w:p>
+          <w:p>
+            <w:pPr>
+              <w:pStyle w:val="ListParagraph"/>
+              <w:numPr>
+                <w:ilvl w:val="0"/>
+                <w:numId w:val="10"/>
               </w:numPr>
               <w:rPr>
                 <w:rFonts w:eastAsiaTheme="majorEastAsia" w:cstheme="minorHAnsi"/>
@@ -4781,16 +4756,11 @@
               </w:rPr>
             </w:pPr>
             <w:r>
-              <w:t>Ghost game with the multiplayer is a good unique selling point however the setup of multiplayer can take time depending on experience making it.</w:t>
-            </w:r>
-          </w:p>
-          <w:p>
-            <w:pPr>
-              <w:pStyle w:val="ListParagraph"/>
-              <w:numPr>
-                <w:ilvl w:val="0"/>
-                <w:numId w:val="11"/>
-              </w:numPr>
+              <w:t>The Ghost game the same as well its safe, and different levels add complexity/ variety to gameplay.</w:t>
+            </w:r>
+          </w:p>
+          <w:p>
+            <w:pPr>
               <w:rPr>
                 <w:rFonts w:eastAsiaTheme="majorEastAsia" w:cstheme="minorHAnsi"/>
                 <w:spacing w:val="-10"/>
@@ -4800,11 +4770,6 @@
               </w:rPr>
             </w:pPr>
             <w:r>
-              <w:t>Taking into consideration games like Project Zero could be good as reference.</w:t>
-            </w:r>
-          </w:p>
-          <w:p>
-            <w:pPr>
               <w:rPr>
                 <w:rFonts w:eastAsiaTheme="majorEastAsia" w:cstheme="minorHAnsi"/>
                 <w:spacing w:val="-10"/>
@@ -4812,7 +4777,8 @@
                 <w:sz w:val="24"/>
                 <w:szCs w:val="24"/>
               </w:rPr>
-            </w:pPr>
+              <w:t>Myles Blasonato</w:t>
+            </w:r>
             <w:r>
               <w:rPr>
                 <w:rFonts w:eastAsiaTheme="majorEastAsia" w:cstheme="minorHAnsi"/>
@@ -4821,19 +4787,7 @@
                 <w:sz w:val="24"/>
                 <w:szCs w:val="24"/>
               </w:rPr>
-              <w:t>Jesse Donlevy:</w:t>
-            </w:r>
-          </w:p>
-          <w:p>
-            <w:pPr>
-              <w:pStyle w:val="ListParagraph"/>
-              <w:numPr>
-                <w:ilvl w:val="0"/>
-                <w:numId w:val="10"/>
-              </w:numPr>
-            </w:pPr>
-            <w:r>
-              <w:t>Hand Concept is doable as there’s room to add more art assets and levels and the replayablity is high</w:t>
+              <w:t>:</w:t>
             </w:r>
           </w:p>
           <w:p>
@@ -4852,65 +4806,7 @@
               </w:rPr>
             </w:pPr>
             <w:r>
-              <w:t>The Ghost game the same as well its safe, and different levels add complexity/ variety to gameplay.</w:t>
-            </w:r>
-          </w:p>
-          <w:p>
-            <w:pPr>
-              <w:rPr>
-                <w:rFonts w:eastAsiaTheme="majorEastAsia" w:cstheme="minorHAnsi"/>
-                <w:spacing w:val="-10"/>
-                <w:kern w:val="28"/>
-                <w:sz w:val="24"/>
-                <w:szCs w:val="24"/>
-              </w:rPr>
-            </w:pPr>
-            <w:r>
-              <w:rPr>
-                <w:rFonts w:eastAsiaTheme="majorEastAsia" w:cstheme="minorHAnsi"/>
-                <w:spacing w:val="-10"/>
-                <w:kern w:val="28"/>
-                <w:sz w:val="24"/>
-                <w:szCs w:val="24"/>
-              </w:rPr>
-              <w:t>Myles Blasonato</w:t>
-            </w:r>
-            <w:r>
-              <w:rPr>
-                <w:rFonts w:eastAsiaTheme="majorEastAsia" w:cstheme="minorHAnsi"/>
-                <w:spacing w:val="-10"/>
-                <w:kern w:val="28"/>
-                <w:sz w:val="24"/>
-                <w:szCs w:val="24"/>
-              </w:rPr>
-              <w:t>:</w:t>
-            </w:r>
-          </w:p>
-          <w:p>
-            <w:pPr>
-              <w:pStyle w:val="ListParagraph"/>
-              <w:numPr>
-                <w:ilvl w:val="0"/>
-                <w:numId w:val="10"/>
-              </w:numPr>
-              <w:rPr>
-                <w:rFonts w:eastAsiaTheme="majorEastAsia" w:cstheme="minorHAnsi"/>
-                <w:spacing w:val="-10"/>
-                <w:kern w:val="28"/>
-                <w:sz w:val="24"/>
-                <w:szCs w:val="24"/>
-              </w:rPr>
-            </w:pPr>
-            <w:r>
-              <w:t xml:space="preserve">Love the hand idea as well </w:t>
-            </w:r>
-            <w:proofErr w:type="gramStart"/>
-            <w:r>
-              <w:t>it</w:t>
-            </w:r>
-            <w:proofErr w:type="gramEnd"/>
-            <w:r>
-              <w:t xml:space="preserve"> kind of reminds me of Katamari with the whole evolving size aspect, with the items impacting the player. </w:t>
+              <w:t xml:space="preserve">Love the hand idea as well it kind of reminds me of Katamari with the whole evolving size aspect, with the items impacting the player. </w:t>
             </w:r>
           </w:p>
           <w:p>
@@ -4979,15 +4875,7 @@
           </w:p>
           <w:p>
             <w:r>
-              <w:t xml:space="preserve">Keep concepts simple and work to </w:t>
-            </w:r>
-            <w:proofErr w:type="gramStart"/>
-            <w:r>
-              <w:t>teams</w:t>
-            </w:r>
-            <w:proofErr w:type="gramEnd"/>
-            <w:r>
-              <w:t xml:space="preserve"> strengths.</w:t>
+              <w:t>Keep concepts simple and work to teams strengths.</w:t>
             </w:r>
           </w:p>
         </w:tc>
@@ -6454,13 +6342,7 @@
           <w:p/>
           <w:p>
             <w:r>
-              <w:t xml:space="preserve">Screenshot </w:t>
-            </w:r>
-            <w:r>
-              <w:t>paint overs</w:t>
-            </w:r>
-            <w:r>
-              <w:t xml:space="preserve"> added and designed</w:t>
+              <w:t>Screenshot paint overs added and designed</w:t>
             </w:r>
           </w:p>
           <w:p/>
@@ -6468,8 +6350,6 @@
             <w:r>
               <w:t>Add in missing information in future, and discuss clearly about how the game should look, play, and its goals alongside its execution and ending conditions.</w:t>
             </w:r>
-            <w:bookmarkStart w:id="11" w:name="_GoBack"/>
-            <w:bookmarkEnd w:id="11"/>
           </w:p>
         </w:tc>
       </w:tr>
@@ -6486,22 +6366,22 @@
       <w:pPr>
         <w:pStyle w:val="Heading1"/>
       </w:pPr>
-      <w:bookmarkStart w:id="12" w:name="_Toc47297134"/>
+      <w:bookmarkStart w:id="11" w:name="_Toc47979772"/>
       <w:r>
         <w:lastRenderedPageBreak/>
         <w:t>Risk Assessment Process</w:t>
       </w:r>
-      <w:bookmarkEnd w:id="12"/>
+      <w:bookmarkEnd w:id="11"/>
     </w:p>
     <w:p>
       <w:pPr>
         <w:pStyle w:val="Heading2"/>
       </w:pPr>
-      <w:bookmarkStart w:id="13" w:name="_Toc47297135"/>
+      <w:bookmarkStart w:id="12" w:name="_Toc47979773"/>
       <w:r>
         <w:t>SWOT</w:t>
       </w:r>
-      <w:bookmarkEnd w:id="13"/>
+      <w:bookmarkEnd w:id="12"/>
     </w:p>
     <w:p>
       <w:r>
@@ -6549,11 +6429,11 @@
       <w:pPr>
         <w:pStyle w:val="Heading2"/>
       </w:pPr>
-      <w:bookmarkStart w:id="14" w:name="_Toc47297136"/>
+      <w:bookmarkStart w:id="13" w:name="_Toc47979774"/>
       <w:r>
         <w:t>Risk Likelihood</w:t>
       </w:r>
-      <w:bookmarkEnd w:id="14"/>
+      <w:bookmarkEnd w:id="13"/>
     </w:p>
     <w:p>
       <w:r>
@@ -6894,7 +6774,7 @@
 </file>
 
 <file path=word/numbering.xml><?xml version="1.0" encoding="utf-8"?>
-<w:numbering xmlns:wpc="http://schemas.microsoft.com/office/word/2010/wordprocessingCanvas" xmlns:cx="http://schemas.microsoft.com/office/drawing/2014/chartex" xmlns:cx1="http://schemas.microsoft.com/office/drawing/2015/9/8/chartex" xmlns:cx2="http://schemas.microsoft.com/office/drawing/2015/10/21/chartex" xmlns:cx3="http://schemas.microsoft.com/office/drawing/2016/5/9/chartex" xmlns:cx4="http://schemas.microsoft.com/office/drawing/2016/5/10/chartex" xmlns:cx5="http://schemas.microsoft.com/office/drawing/2016/5/11/chartex" xmlns:cx6="http://schemas.microsoft.com/office/drawing/2016/5/12/chartex" xmlns:cx7="http://schemas.microsoft.com/office/drawing/2016/5/13/chartex" xmlns:cx8="http://schemas.microsoft.com/office/drawing/2016/5/14/chartex" xmlns:mc="http://schemas.openxmlformats.org/markup-compatibility/2006" xmlns:aink="http://schemas.microsoft.com/office/drawing/2016/ink" xmlns:am3d="http://schemas.microsoft.com/office/drawing/2017/model3d" xmlns:o="urn:schemas-microsoft-com:office:office" xmlns:r="http://schemas.openxmlformats.org/officeDocument/2006/relationships" xmlns:m="http://schemas.openxmlformats.org/officeDocument/2006/math" xmlns:v="urn:schemas-microsoft-com:vml" xmlns:wp14="http://schemas.microsoft.com/office/word/2010/wordprocessingDrawing" xmlns:wp="http://schemas.openxmlformats.org/drawingml/2006/wordprocessingDrawing" xmlns:w10="urn:schemas-microsoft-com:office:word" xmlns:w="http://schemas.openxmlformats.org/wordprocessingml/2006/main" xmlns:w14="http://schemas.microsoft.com/office/word/2010/wordml" xmlns:w15="http://schemas.microsoft.com/office/word/2012/wordml" xmlns:w16cid="http://schemas.microsoft.com/office/word/2016/wordml/cid" xmlns:w16se="http://schemas.microsoft.com/office/word/2015/wordml/symex" xmlns:wpg="http://schemas.microsoft.com/office/word/2010/wordprocessingGroup" xmlns:wpi="http://schemas.microsoft.com/office/word/2010/wordprocessingInk" xmlns:wne="http://schemas.microsoft.com/office/word/2006/wordml" xmlns:wps="http://schemas.microsoft.com/office/word/2010/wordprocessingShape" mc:Ignorable="w14 w15 w16se w16cid wp14">
+<w:numbering xmlns:wpc="http://schemas.microsoft.com/office/word/2010/wordprocessingCanvas" xmlns:cx="http://schemas.microsoft.com/office/drawing/2014/chartex" xmlns:cx1="http://schemas.microsoft.com/office/drawing/2015/9/8/chartex" xmlns:cx2="http://schemas.microsoft.com/office/drawing/2015/10/21/chartex" xmlns:cx3="http://schemas.microsoft.com/office/drawing/2016/5/9/chartex" xmlns:cx4="http://schemas.microsoft.com/office/drawing/2016/5/10/chartex" xmlns:cx5="http://schemas.microsoft.com/office/drawing/2016/5/11/chartex" xmlns:cx6="http://schemas.microsoft.com/office/drawing/2016/5/12/chartex" xmlns:cx7="http://schemas.microsoft.com/office/drawing/2016/5/13/chartex" xmlns:cx8="http://schemas.microsoft.com/office/drawing/2016/5/14/chartex" xmlns:mc="http://schemas.openxmlformats.org/markup-compatibility/2006" xmlns:aink="http://schemas.microsoft.com/office/drawing/2016/ink" xmlns:am3d="http://schemas.microsoft.com/office/drawing/2017/model3d" xmlns:o="urn:schemas-microsoft-com:office:office" xmlns:r="http://schemas.openxmlformats.org/officeDocument/2006/relationships" xmlns:m="http://schemas.openxmlformats.org/officeDocument/2006/math" xmlns:v="urn:schemas-microsoft-com:vml" xmlns:wp14="http://schemas.microsoft.com/office/word/2010/wordprocessingDrawing" xmlns:wp="http://schemas.openxmlformats.org/drawingml/2006/wordprocessingDrawing" xmlns:w10="urn:schemas-microsoft-com:office:word" xmlns:w="http://schemas.openxmlformats.org/wordprocessingml/2006/main" xmlns:w14="http://schemas.microsoft.com/office/word/2010/wordml" xmlns:w15="http://schemas.microsoft.com/office/word/2012/wordml" xmlns:w16cex="http://schemas.microsoft.com/office/word/2018/wordml/cex" xmlns:w16cid="http://schemas.microsoft.com/office/word/2016/wordml/cid" xmlns:w16="http://schemas.microsoft.com/office/word/2018/wordml" xmlns:w16se="http://schemas.microsoft.com/office/word/2015/wordml/symex" xmlns:wpg="http://schemas.microsoft.com/office/word/2010/wordprocessingGroup" xmlns:wpi="http://schemas.microsoft.com/office/word/2010/wordprocessingInk" xmlns:wne="http://schemas.microsoft.com/office/word/2006/wordml" xmlns:wps="http://schemas.microsoft.com/office/word/2010/wordprocessingShape" mc:Ignorable="w14 w15 w16se w16cid w16 w16cex wp14">
   <w:abstractNum w:abstractNumId="0" w15:restartNumberingAfterBreak="0">
     <w:nsid w:val="17B05DB2"/>
     <w:multiLevelType w:val="hybridMultilevel"/>
@@ -8124,7 +8004,7 @@
 </file>
 
 <file path=word/styles.xml><?xml version="1.0" encoding="utf-8"?>
-<w:styles xmlns:mc="http://schemas.openxmlformats.org/markup-compatibility/2006" xmlns:r="http://schemas.openxmlformats.org/officeDocument/2006/relationships" xmlns:w="http://schemas.openxmlformats.org/wordprocessingml/2006/main" xmlns:w14="http://schemas.microsoft.com/office/word/2010/wordml" xmlns:w15="http://schemas.microsoft.com/office/word/2012/wordml" xmlns:w16cid="http://schemas.microsoft.com/office/word/2016/wordml/cid" xmlns:w16se="http://schemas.microsoft.com/office/word/2015/wordml/symex" mc:Ignorable="w14 w15 w16se w16cid">
+<w:styles xmlns:mc="http://schemas.openxmlformats.org/markup-compatibility/2006" xmlns:r="http://schemas.openxmlformats.org/officeDocument/2006/relationships" xmlns:w="http://schemas.openxmlformats.org/wordprocessingml/2006/main" xmlns:w14="http://schemas.microsoft.com/office/word/2010/wordml" xmlns:w15="http://schemas.microsoft.com/office/word/2012/wordml" xmlns:w16cex="http://schemas.microsoft.com/office/word/2018/wordml/cex" xmlns:w16cid="http://schemas.microsoft.com/office/word/2016/wordml/cid" xmlns:w16="http://schemas.microsoft.com/office/word/2018/wordml" xmlns:w16se="http://schemas.microsoft.com/office/word/2015/wordml/symex" mc:Ignorable="w14 w15 w16se w16cid w16 w16cex">
   <w:docDefaults>
     <w:rPrDefault>
       <w:rPr>
@@ -8140,7 +8020,7 @@
       </w:pPr>
     </w:pPrDefault>
   </w:docDefaults>
-  <w:latentStyles w:defLockedState="0" w:defUIPriority="99" w:defSemiHidden="0" w:defUnhideWhenUsed="0" w:defQFormat="0" w:count="375">
+  <w:latentStyles w:defLockedState="0" w:defUIPriority="99" w:defSemiHidden="0" w:defUnhideWhenUsed="0" w:defQFormat="0" w:count="376">
     <w:lsdException w:name="Normal" w:uiPriority="0" w:qFormat="1"/>
     <w:lsdException w:name="heading 1" w:uiPriority="9" w:qFormat="1"/>
     <w:lsdException w:name="heading 2" w:semiHidden="1" w:uiPriority="9" w:unhideWhenUsed="1" w:qFormat="1"/>
@@ -8246,7 +8126,6 @@
     <w:lsdException w:name="HTML Sample" w:semiHidden="1" w:unhideWhenUsed="1"/>
     <w:lsdException w:name="HTML Typewriter" w:semiHidden="1" w:unhideWhenUsed="1"/>
     <w:lsdException w:name="HTML Variable" w:semiHidden="1" w:unhideWhenUsed="1"/>
-    <w:lsdException w:name="Normal Table" w:semiHidden="1" w:unhideWhenUsed="1"/>
     <w:lsdException w:name="annotation subject" w:semiHidden="1" w:unhideWhenUsed="1"/>
     <w:lsdException w:name="No List" w:semiHidden="1" w:unhideWhenUsed="1"/>
     <w:lsdException w:name="Outline List 1" w:semiHidden="1" w:unhideWhenUsed="1"/>
@@ -8293,10 +8172,8 @@
     <w:lsdException w:name="Table Subtle 2" w:semiHidden="1" w:unhideWhenUsed="1"/>
     <w:lsdException w:name="Table Web 1" w:semiHidden="1" w:unhideWhenUsed="1"/>
     <w:lsdException w:name="Table Web 2" w:semiHidden="1" w:unhideWhenUsed="1"/>
-    <w:lsdException w:name="Table Web 3" w:semiHidden="1" w:unhideWhenUsed="1"/>
     <w:lsdException w:name="Balloon Text" w:semiHidden="1" w:unhideWhenUsed="1"/>
     <w:lsdException w:name="Table Grid" w:uiPriority="39"/>
-    <w:lsdException w:name="Table Theme" w:semiHidden="1" w:unhideWhenUsed="1"/>
     <w:lsdException w:name="Placeholder Text" w:semiHidden="1"/>
     <w:lsdException w:name="No Spacing" w:uiPriority="1" w:qFormat="1"/>
     <w:lsdException w:name="Light Shading" w:uiPriority="60"/>
@@ -8516,6 +8393,7 @@
     <w:lsdException w:name="Smart Hyperlink" w:semiHidden="1" w:unhideWhenUsed="1"/>
     <w:lsdException w:name="Hashtag" w:semiHidden="1" w:unhideWhenUsed="1"/>
     <w:lsdException w:name="Unresolved Mention" w:semiHidden="1" w:unhideWhenUsed="1"/>
+    <w:lsdException w:name="Smart Link" w:semiHidden="1" w:unhideWhenUsed="1"/>
   </w:latentStyles>
   <w:style w:type="paragraph" w:default="1" w:styleId="Normal">
     <w:name w:val="Normal"/>
@@ -9917,7 +9795,7 @@
 <CoverPageProperties xmlns="http://schemas.microsoft.com/office/2006/coverPageProps">
   <PublishDate/>
   <Abstract>Last Edited by Mitchell Sayer
-02/08/20</Abstract>
+10/08/20</Abstract>
   <CompanyAddress/>
   <CompanyPhone/>
   <CompanyFax/>

</xml_diff>

<commit_message>
Modified: Opening Cinematic Audio || Added: Production Plan
Introduction Warning audio file was modified to fix uneasy pitch found in the sound-byte.
Production Plan has been added for assessment use and Project Burndown velocity observation
</commit_message>
<xml_diff>
--- a/Documentation/01_GameDevStages/00_PreProduction/Omni_ProductionPlan.docx
+++ b/Documentation/01_GameDevStages/00_PreProduction/Omni_ProductionPlan.docx
@@ -269,7 +269,7 @@
                   </wp:anchor>
                 </w:drawing>
               </mc:Choice>
-              <mc:Fallback xmlns:w16="http://schemas.microsoft.com/office/word/2018/wordml" xmlns:w16cex="http://schemas.microsoft.com/office/word/2018/wordml/cex">
+              <mc:Fallback xmlns:w16cex="http://schemas.microsoft.com/office/word/2018/wordml/cex" xmlns:w16="http://schemas.microsoft.com/office/word/2018/wordml">
                 <w:pict>
                   <v:group w14:anchorId="0BA4EE58" id="Group 149" o:spid="_x0000_s1026" style="position:absolute;margin-left:0;margin-top:0;width:8in;height:95.7pt;z-index:251664384;mso-width-percent:941;mso-height-percent:121;mso-top-percent:23;mso-position-horizontal:center;mso-position-horizontal-relative:page;mso-position-vertical-relative:page;mso-width-percent:941;mso-height-percent:121;mso-top-percent:23" coordorigin="" coordsize="73152,12161" o:gfxdata="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">
                     <v:shape id="Rectangle 51" o:spid="_x0000_s1027" style="position:absolute;width:73152;height:11303;visibility:visible;mso-wrap-style:square;v-text-anchor:middle" coordsize="7312660,1129665" o:gfxdata="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" path="m,l7312660,r,1129665l3619500,733425,,1091565,,xe" fillcolor="#4472c4 [3204]" stroked="f" strokeweight="1pt">
@@ -358,8 +358,6 @@
                                     <w:szCs w:val="18"/>
                                   </w:rPr>
                                 </w:pPr>
-                                <w:bookmarkStart w:id="0" w:name="_GoBack"/>
-                                <w:bookmarkEnd w:id="0"/>
                               </w:p>
                             </w:txbxContent>
                           </wps:txbx>
@@ -498,7 +496,7 @@
                                     <w:sz w:val="28"/>
                                     <w:szCs w:val="28"/>
                                   </w:rPr>
-                                  <w:t>2.0</w:t>
+                                  <w:t>3.1</w:t>
                                 </w:r>
                               </w:p>
                               <w:sdt>
@@ -583,7 +581,11 @@
               </mc:Choice>
               <mc:Fallback>
                 <w:pict>
-                  <v:shape w14:anchorId="1E9CB2DA" id="Text Box 153" o:spid="_x0000_s1027" type="#_x0000_t202" style="position:absolute;margin-left:0;margin-top:0;width:8in;height:79.5pt;z-index:251663360;visibility:visible;mso-wrap-style:square;mso-width-percent:941;mso-height-percent:100;mso-top-percent:700;mso-wrap-distance-left:9pt;mso-wrap-distance-top:0;mso-wrap-distance-right:9pt;mso-wrap-distance-bottom:0;mso-position-horizontal:center;mso-position-horizontal-relative:page;mso-position-vertical-relative:page;mso-width-percent:941;mso-height-percent:100;mso-top-percent:700;mso-width-relative:page;mso-height-relative:page;v-text-anchor:top" o:gfxdata="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" filled="f" stroked="f" strokeweight=".5pt">
+                  <v:shapetype w14:anchorId="1E9CB2DA" id="_x0000_t202" coordsize="21600,21600" o:spt="202" path="m,l,21600r21600,l21600,xe">
+                    <v:stroke joinstyle="miter"/>
+                    <v:path gradientshapeok="t" o:connecttype="rect"/>
+                  </v:shapetype>
+                  <v:shape id="Text Box 153" o:spid="_x0000_s1027" type="#_x0000_t202" style="position:absolute;margin-left:0;margin-top:0;width:8in;height:79.5pt;z-index:251663360;visibility:visible;mso-wrap-style:square;mso-width-percent:941;mso-height-percent:100;mso-top-percent:700;mso-wrap-distance-left:9pt;mso-wrap-distance-top:0;mso-wrap-distance-right:9pt;mso-wrap-distance-bottom:0;mso-position-horizontal:center;mso-position-horizontal-relative:page;mso-position-vertical-relative:page;mso-width-percent:941;mso-height-percent:100;mso-top-percent:700;mso-width-relative:page;mso-height-relative:page;v-text-anchor:top" o:gfxdata="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" filled="f" stroked="f" strokeweight=".5pt">
                     <v:textbox style="mso-fit-shape-to-text:t" inset="126pt,0,54pt,0">
                       <w:txbxContent>
                         <w:p>
@@ -610,7 +612,7 @@
                               <w:sz w:val="28"/>
                               <w:szCs w:val="28"/>
                             </w:rPr>
-                            <w:t>2.0</w:t>
+                            <w:t>3.1</w:t>
                           </w:r>
                         </w:p>
                         <w:sdt>
@@ -2057,22 +2059,22 @@
       <w:pPr>
         <w:pStyle w:val="Heading1"/>
       </w:pPr>
-      <w:bookmarkStart w:id="2" w:name="_Toc48549457"/>
+      <w:bookmarkStart w:id="0" w:name="_Toc48549457"/>
       <w:r>
         <w:lastRenderedPageBreak/>
         <w:t>Tasks, Responsibilities and Assets</w:t>
       </w:r>
-      <w:bookmarkEnd w:id="2"/>
+      <w:bookmarkEnd w:id="0"/>
     </w:p>
     <w:p>
       <w:pPr>
         <w:pStyle w:val="Heading2"/>
       </w:pPr>
-      <w:bookmarkStart w:id="3" w:name="_Toc48549458"/>
+      <w:bookmarkStart w:id="1" w:name="_Toc48549458"/>
       <w:r>
         <w:t>Team Members &amp; Responsibilities</w:t>
       </w:r>
-      <w:bookmarkEnd w:id="3"/>
+      <w:bookmarkEnd w:id="1"/>
     </w:p>
     <w:tbl>
       <w:tblPr>
@@ -2492,59 +2494,17 @@
           </w:p>
         </w:tc>
       </w:tr>
-      <w:tr>
-        <w:tc>
-          <w:tcPr>
-            <w:tcW w:w="3005" w:type="dxa"/>
-          </w:tcPr>
-          <w:p>
-            <w:r>
-              <w:t>Nathaniel Dixon</w:t>
-            </w:r>
-          </w:p>
-        </w:tc>
-        <w:tc>
-          <w:tcPr>
-            <w:tcW w:w="3005" w:type="dxa"/>
-          </w:tcPr>
-          <w:p>
-            <w:r>
-              <w:t xml:space="preserve">Generalist </w:t>
-            </w:r>
-            <w:r>
-              <w:t xml:space="preserve">Artist </w:t>
-            </w:r>
-          </w:p>
-        </w:tc>
-        <w:tc>
-          <w:tcPr>
-            <w:tcW w:w="3006" w:type="dxa"/>
-          </w:tcPr>
-          <w:p>
-            <w:pPr>
-              <w:pStyle w:val="ListParagraph"/>
-              <w:numPr>
-                <w:ilvl w:val="0"/>
-                <w:numId w:val="1"/>
-              </w:numPr>
-            </w:pPr>
-            <w:r>
-              <w:t>3D Modelling</w:t>
-            </w:r>
-          </w:p>
-        </w:tc>
-      </w:tr>
     </w:tbl>
     <w:p/>
     <w:p>
       <w:pPr>
         <w:pStyle w:val="Heading2"/>
       </w:pPr>
-      <w:bookmarkStart w:id="4" w:name="_Toc48549459"/>
+      <w:bookmarkStart w:id="2" w:name="_Toc48549459"/>
       <w:r>
         <w:t>Project Goals</w:t>
       </w:r>
-      <w:bookmarkEnd w:id="4"/>
+      <w:bookmarkEnd w:id="2"/>
     </w:p>
     <w:p>
       <w:pPr>
@@ -2639,12 +2599,12 @@
       <w:pPr>
         <w:pStyle w:val="Heading2"/>
       </w:pPr>
-      <w:bookmarkStart w:id="5" w:name="_Toc48549460"/>
+      <w:bookmarkStart w:id="3" w:name="_Toc48549460"/>
       <w:r>
         <w:lastRenderedPageBreak/>
         <w:t>Project Burndown</w:t>
       </w:r>
-      <w:bookmarkEnd w:id="5"/>
+      <w:bookmarkEnd w:id="3"/>
       <w:r>
         <w:t xml:space="preserve"> </w:t>
       </w:r>
@@ -2660,17 +2620,16 @@
         <w:t xml:space="preserve"> execution and how well the team will achieve its goals</w:t>
       </w:r>
     </w:p>
-    <w:p/>
     <w:p>
       <w:r>
         <w:rPr>
           <w:noProof/>
         </w:rPr>
         <w:drawing>
-          <wp:inline distT="0" distB="0" distL="0" distR="0" wp14:anchorId="43C1133E" wp14:editId="472B2D13">
+          <wp:inline distT="0" distB="0" distL="0" distR="0" wp14:anchorId="531FF7B1" wp14:editId="0C5E5495">
             <wp:extent cx="5486400" cy="3200400"/>
             <wp:effectExtent l="0" t="0" r="0" b="0"/>
-            <wp:docPr id="4" name="Chart 4"/>
+            <wp:docPr id="1" name="Chart 1"/>
             <wp:cNvGraphicFramePr/>
             <a:graphic xmlns:a="http://schemas.openxmlformats.org/drawingml/2006/main">
               <a:graphicData uri="http://schemas.openxmlformats.org/drawingml/2006/chart">
@@ -2680,6 +2639,49 @@
           </wp:inline>
         </w:drawing>
       </w:r>
+    </w:p>
+    <w:p>
+      <w:r>
+        <w:rPr>
+          <w:noProof/>
+        </w:rPr>
+        <w:drawing>
+          <wp:inline distT="0" distB="0" distL="0" distR="0" wp14:anchorId="20A8C4D9" wp14:editId="2F852E6F">
+            <wp:extent cx="5486400" cy="3200400"/>
+            <wp:effectExtent l="0" t="0" r="0" b="0"/>
+            <wp:docPr id="5" name="Chart 5"/>
+            <wp:cNvGraphicFramePr/>
+            <a:graphic xmlns:a="http://schemas.openxmlformats.org/drawingml/2006/main">
+              <a:graphicData uri="http://schemas.openxmlformats.org/drawingml/2006/chart">
+                <c:chart xmlns:c="http://schemas.openxmlformats.org/drawingml/2006/chart" xmlns:r="http://schemas.openxmlformats.org/officeDocument/2006/relationships" r:id="rId12"/>
+              </a:graphicData>
+            </a:graphic>
+          </wp:inline>
+        </w:drawing>
+      </w:r>
+    </w:p>
+    <w:p>
+      <w:bookmarkStart w:id="4" w:name="_GoBack"/>
+      <w:r>
+        <w:rPr>
+          <w:noProof/>
+        </w:rPr>
+        <w:lastRenderedPageBreak/>
+        <w:drawing>
+          <wp:inline distT="0" distB="0" distL="0" distR="0" wp14:anchorId="66E1138F" wp14:editId="37D852A5">
+            <wp:extent cx="5486400" cy="3200400"/>
+            <wp:effectExtent l="0" t="0" r="0" b="0"/>
+            <wp:docPr id="6" name="Chart 6"/>
+            <wp:cNvGraphicFramePr/>
+            <a:graphic xmlns:a="http://schemas.openxmlformats.org/drawingml/2006/main">
+              <a:graphicData uri="http://schemas.openxmlformats.org/drawingml/2006/chart">
+                <c:chart xmlns:c="http://schemas.openxmlformats.org/drawingml/2006/chart" xmlns:r="http://schemas.openxmlformats.org/officeDocument/2006/relationships" r:id="rId13"/>
+              </a:graphicData>
+            </a:graphic>
+          </wp:inline>
+        </w:drawing>
+      </w:r>
+      <w:bookmarkEnd w:id="4"/>
       <w:r>
         <w:br w:type="page"/>
       </w:r>
@@ -2688,12 +2690,12 @@
       <w:pPr>
         <w:pStyle w:val="Heading2"/>
       </w:pPr>
-      <w:bookmarkStart w:id="6" w:name="_Toc48549461"/>
+      <w:bookmarkStart w:id="5" w:name="_Toc48549461"/>
       <w:r>
         <w:lastRenderedPageBreak/>
         <w:t>Project Timeline/ Schedule</w:t>
       </w:r>
-      <w:bookmarkEnd w:id="6"/>
+      <w:bookmarkEnd w:id="5"/>
       <w:r>
         <w:t xml:space="preserve"> </w:t>
       </w:r>
@@ -3993,22 +3995,22 @@
       <w:pPr>
         <w:pStyle w:val="Heading1"/>
       </w:pPr>
-      <w:bookmarkStart w:id="7" w:name="_Toc48549462"/>
+      <w:bookmarkStart w:id="6" w:name="_Toc48549462"/>
       <w:r>
         <w:lastRenderedPageBreak/>
         <w:t>Milestones</w:t>
       </w:r>
-      <w:bookmarkEnd w:id="7"/>
+      <w:bookmarkEnd w:id="6"/>
     </w:p>
     <w:p>
       <w:pPr>
         <w:pStyle w:val="Heading2"/>
       </w:pPr>
-      <w:bookmarkStart w:id="8" w:name="_Toc48549463"/>
+      <w:bookmarkStart w:id="7" w:name="_Toc48549463"/>
       <w:r>
         <w:t>Pre-Production</w:t>
       </w:r>
-      <w:bookmarkEnd w:id="8"/>
+      <w:bookmarkEnd w:id="7"/>
     </w:p>
     <w:p>
       <w:pPr>
@@ -4050,11 +4052,11 @@
       <w:pPr>
         <w:pStyle w:val="Heading2"/>
       </w:pPr>
-      <w:bookmarkStart w:id="9" w:name="_Toc48549464"/>
+      <w:bookmarkStart w:id="8" w:name="_Toc48549464"/>
       <w:r>
         <w:t>Alpha</w:t>
       </w:r>
-      <w:bookmarkEnd w:id="9"/>
+      <w:bookmarkEnd w:id="8"/>
       <w:r>
         <w:t xml:space="preserve"> </w:t>
       </w:r>
@@ -4141,11 +4143,11 @@
       <w:pPr>
         <w:pStyle w:val="Heading2"/>
       </w:pPr>
-      <w:bookmarkStart w:id="10" w:name="_Toc48549465"/>
+      <w:bookmarkStart w:id="9" w:name="_Toc48549465"/>
       <w:r>
         <w:t>Beta</w:t>
       </w:r>
-      <w:bookmarkEnd w:id="10"/>
+      <w:bookmarkEnd w:id="9"/>
     </w:p>
     <w:p>
       <w:pPr>
@@ -4235,11 +4237,11 @@
       <w:pPr>
         <w:pStyle w:val="Heading2"/>
       </w:pPr>
-      <w:bookmarkStart w:id="11" w:name="_Toc48549466"/>
+      <w:bookmarkStart w:id="10" w:name="_Toc48549466"/>
       <w:r>
         <w:t>Gold</w:t>
       </w:r>
-      <w:bookmarkEnd w:id="11"/>
+      <w:bookmarkEnd w:id="10"/>
       <w:r>
         <w:t xml:space="preserve"> </w:t>
       </w:r>
@@ -4301,12 +4303,12 @@
       <w:pPr>
         <w:pStyle w:val="Heading1"/>
       </w:pPr>
-      <w:bookmarkStart w:id="12" w:name="_Toc48549467"/>
+      <w:bookmarkStart w:id="11" w:name="_Toc48549467"/>
       <w:r>
         <w:lastRenderedPageBreak/>
         <w:t>Lessons Learnt Log</w:t>
       </w:r>
-      <w:bookmarkEnd w:id="12"/>
+      <w:bookmarkEnd w:id="11"/>
     </w:p>
     <w:tbl>
       <w:tblPr>
@@ -6309,22 +6311,22 @@
       <w:pPr>
         <w:pStyle w:val="Heading1"/>
       </w:pPr>
-      <w:bookmarkStart w:id="13" w:name="_Toc48549468"/>
+      <w:bookmarkStart w:id="12" w:name="_Toc48549468"/>
       <w:r>
         <w:lastRenderedPageBreak/>
         <w:t>Risk Assessment Process</w:t>
       </w:r>
-      <w:bookmarkEnd w:id="13"/>
+      <w:bookmarkEnd w:id="12"/>
     </w:p>
     <w:p>
       <w:pPr>
         <w:pStyle w:val="Heading2"/>
       </w:pPr>
-      <w:bookmarkStart w:id="14" w:name="_Toc48549469"/>
+      <w:bookmarkStart w:id="13" w:name="_Toc48549469"/>
       <w:r>
         <w:t>SWOT</w:t>
       </w:r>
-      <w:bookmarkEnd w:id="14"/>
+      <w:bookmarkEnd w:id="13"/>
     </w:p>
     <w:p>
       <w:r>
@@ -6347,7 +6349,7 @@
                     <pic:cNvPicPr/>
                   </pic:nvPicPr>
                   <pic:blipFill>
-                    <a:blip r:embed="rId12"/>
+                    <a:blip r:embed="rId14"/>
                     <a:stretch>
                       <a:fillRect/>
                     </a:stretch>
@@ -6372,11 +6374,11 @@
       <w:pPr>
         <w:pStyle w:val="Heading2"/>
       </w:pPr>
-      <w:bookmarkStart w:id="15" w:name="_Toc48549470"/>
+      <w:bookmarkStart w:id="14" w:name="_Toc48549470"/>
       <w:r>
         <w:t>Risk Likelihood</w:t>
       </w:r>
-      <w:bookmarkEnd w:id="15"/>
+      <w:bookmarkEnd w:id="14"/>
     </w:p>
     <w:p>
       <w:r>
@@ -8564,6 +8566,470 @@
   </mc:AlternateContent>
   <c:chart>
     <c:title>
+      <c:tx>
+        <c:rich>
+          <a:bodyPr rot="0" spcFirstLastPara="1" vertOverflow="ellipsis" vert="horz" wrap="square" anchor="ctr" anchorCtr="1"/>
+          <a:lstStyle/>
+          <a:p>
+            <a:pPr>
+              <a:defRPr sz="1400" b="0" i="0" u="none" strike="noStrike" kern="1200" spc="0" baseline="0">
+                <a:solidFill>
+                  <a:schemeClr val="tx1">
+                    <a:lumMod val="65000"/>
+                    <a:lumOff val="35000"/>
+                  </a:schemeClr>
+                </a:solidFill>
+                <a:latin typeface="+mn-lt"/>
+                <a:ea typeface="+mn-ea"/>
+                <a:cs typeface="+mn-cs"/>
+              </a:defRPr>
+            </a:pPr>
+            <a:r>
+              <a:rPr lang="en-AU"/>
+              <a:t>GUUDO: Overall</a:t>
+            </a:r>
+            <a:r>
+              <a:rPr lang="en-AU" baseline="0"/>
+              <a:t> </a:t>
+            </a:r>
+            <a:r>
+              <a:rPr lang="en-AU"/>
+              <a:t>Project Burndown</a:t>
+            </a:r>
+          </a:p>
+        </c:rich>
+      </c:tx>
+      <c:overlay val="0"/>
+      <c:spPr>
+        <a:noFill/>
+        <a:ln>
+          <a:noFill/>
+        </a:ln>
+        <a:effectLst/>
+      </c:spPr>
+      <c:txPr>
+        <a:bodyPr rot="0" spcFirstLastPara="1" vertOverflow="ellipsis" vert="horz" wrap="square" anchor="ctr" anchorCtr="1"/>
+        <a:lstStyle/>
+        <a:p>
+          <a:pPr>
+            <a:defRPr sz="1400" b="0" i="0" u="none" strike="noStrike" kern="1200" spc="0" baseline="0">
+              <a:solidFill>
+                <a:schemeClr val="tx1">
+                  <a:lumMod val="65000"/>
+                  <a:lumOff val="35000"/>
+                </a:schemeClr>
+              </a:solidFill>
+              <a:latin typeface="+mn-lt"/>
+              <a:ea typeface="+mn-ea"/>
+              <a:cs typeface="+mn-cs"/>
+            </a:defRPr>
+          </a:pPr>
+          <a:endParaRPr lang="en-US"/>
+        </a:p>
+      </c:txPr>
+    </c:title>
+    <c:autoTitleDeleted val="0"/>
+    <c:plotArea>
+      <c:layout/>
+      <c:lineChart>
+        <c:grouping val="standard"/>
+        <c:varyColors val="0"/>
+        <c:ser>
+          <c:idx val="0"/>
+          <c:order val="0"/>
+          <c:tx>
+            <c:strRef>
+              <c:f>Sheet1!$B$1</c:f>
+              <c:strCache>
+                <c:ptCount val="1"/>
+                <c:pt idx="0">
+                  <c:v>Estimated</c:v>
+                </c:pt>
+              </c:strCache>
+            </c:strRef>
+          </c:tx>
+          <c:spPr>
+            <a:ln w="28575" cap="rnd">
+              <a:solidFill>
+                <a:schemeClr val="accent1"/>
+              </a:solidFill>
+              <a:round/>
+            </a:ln>
+            <a:effectLst/>
+          </c:spPr>
+          <c:marker>
+            <c:symbol val="none"/>
+          </c:marker>
+          <c:cat>
+            <c:strRef>
+              <c:f>Sheet1!$A$2:$A$6</c:f>
+              <c:strCache>
+                <c:ptCount val="5"/>
+                <c:pt idx="0">
+                  <c:v>Pre-Production</c:v>
+                </c:pt>
+                <c:pt idx="1">
+                  <c:v>Alpha Sprint 1</c:v>
+                </c:pt>
+                <c:pt idx="2">
+                  <c:v>Alpha Sprint 2</c:v>
+                </c:pt>
+                <c:pt idx="3">
+                  <c:v>Beta Sprint</c:v>
+                </c:pt>
+                <c:pt idx="4">
+                  <c:v>Gold Sprint</c:v>
+                </c:pt>
+              </c:strCache>
+            </c:strRef>
+          </c:cat>
+          <c:val>
+            <c:numRef>
+              <c:f>Sheet1!$B$2:$B$6</c:f>
+              <c:numCache>
+                <c:formatCode>General</c:formatCode>
+                <c:ptCount val="5"/>
+                <c:pt idx="0">
+                  <c:v>240</c:v>
+                </c:pt>
+                <c:pt idx="1">
+                  <c:v>170</c:v>
+                </c:pt>
+                <c:pt idx="2">
+                  <c:v>80</c:v>
+                </c:pt>
+                <c:pt idx="3">
+                  <c:v>15</c:v>
+                </c:pt>
+                <c:pt idx="4">
+                  <c:v>0</c:v>
+                </c:pt>
+              </c:numCache>
+            </c:numRef>
+          </c:val>
+          <c:smooth val="0"/>
+          <c:extLst>
+            <c:ext xmlns:c16="http://schemas.microsoft.com/office/drawing/2014/chart" uri="{C3380CC4-5D6E-409C-BE32-E72D297353CC}">
+              <c16:uniqueId val="{00000000-7816-4162-81CA-290ADFA2906A}"/>
+            </c:ext>
+          </c:extLst>
+        </c:ser>
+        <c:ser>
+          <c:idx val="1"/>
+          <c:order val="1"/>
+          <c:tx>
+            <c:strRef>
+              <c:f>Sheet1!$C$1</c:f>
+              <c:strCache>
+                <c:ptCount val="1"/>
+                <c:pt idx="0">
+                  <c:v>Actual</c:v>
+                </c:pt>
+              </c:strCache>
+            </c:strRef>
+          </c:tx>
+          <c:spPr>
+            <a:ln w="28575" cap="rnd">
+              <a:solidFill>
+                <a:schemeClr val="accent2"/>
+              </a:solidFill>
+              <a:round/>
+            </a:ln>
+            <a:effectLst/>
+          </c:spPr>
+          <c:marker>
+            <c:symbol val="none"/>
+          </c:marker>
+          <c:cat>
+            <c:strRef>
+              <c:f>Sheet1!$A$2:$A$6</c:f>
+              <c:strCache>
+                <c:ptCount val="5"/>
+                <c:pt idx="0">
+                  <c:v>Pre-Production</c:v>
+                </c:pt>
+                <c:pt idx="1">
+                  <c:v>Alpha Sprint 1</c:v>
+                </c:pt>
+                <c:pt idx="2">
+                  <c:v>Alpha Sprint 2</c:v>
+                </c:pt>
+                <c:pt idx="3">
+                  <c:v>Beta Sprint</c:v>
+                </c:pt>
+                <c:pt idx="4">
+                  <c:v>Gold Sprint</c:v>
+                </c:pt>
+              </c:strCache>
+            </c:strRef>
+          </c:cat>
+          <c:val>
+            <c:numRef>
+              <c:f>Sheet1!$C$2:$C$6</c:f>
+              <c:numCache>
+                <c:formatCode>General</c:formatCode>
+                <c:ptCount val="5"/>
+                <c:pt idx="0">
+                  <c:v>234</c:v>
+                </c:pt>
+                <c:pt idx="1">
+                  <c:v>102</c:v>
+                </c:pt>
+              </c:numCache>
+            </c:numRef>
+          </c:val>
+          <c:smooth val="0"/>
+          <c:extLst>
+            <c:ext xmlns:c16="http://schemas.microsoft.com/office/drawing/2014/chart" uri="{C3380CC4-5D6E-409C-BE32-E72D297353CC}">
+              <c16:uniqueId val="{00000001-7816-4162-81CA-290ADFA2906A}"/>
+            </c:ext>
+          </c:extLst>
+        </c:ser>
+        <c:dLbls>
+          <c:showLegendKey val="0"/>
+          <c:showVal val="0"/>
+          <c:showCatName val="0"/>
+          <c:showSerName val="0"/>
+          <c:showPercent val="0"/>
+          <c:showBubbleSize val="0"/>
+        </c:dLbls>
+        <c:smooth val="0"/>
+        <c:axId val="300950111"/>
+        <c:axId val="105176287"/>
+      </c:lineChart>
+      <c:catAx>
+        <c:axId val="300950111"/>
+        <c:scaling>
+          <c:orientation val="minMax"/>
+        </c:scaling>
+        <c:delete val="0"/>
+        <c:axPos val="b"/>
+        <c:numFmt formatCode="General" sourceLinked="1"/>
+        <c:majorTickMark val="none"/>
+        <c:minorTickMark val="none"/>
+        <c:tickLblPos val="nextTo"/>
+        <c:spPr>
+          <a:noFill/>
+          <a:ln w="9525" cap="flat" cmpd="sng" algn="ctr">
+            <a:solidFill>
+              <a:schemeClr val="tx1">
+                <a:lumMod val="15000"/>
+                <a:lumOff val="85000"/>
+              </a:schemeClr>
+            </a:solidFill>
+            <a:round/>
+          </a:ln>
+          <a:effectLst/>
+        </c:spPr>
+        <c:txPr>
+          <a:bodyPr rot="-60000000" spcFirstLastPara="1" vertOverflow="ellipsis" vert="horz" wrap="square" anchor="ctr" anchorCtr="1"/>
+          <a:lstStyle/>
+          <a:p>
+            <a:pPr>
+              <a:defRPr sz="900" b="0" i="0" u="none" strike="noStrike" kern="1200" baseline="0">
+                <a:solidFill>
+                  <a:schemeClr val="tx1">
+                    <a:lumMod val="65000"/>
+                    <a:lumOff val="35000"/>
+                  </a:schemeClr>
+                </a:solidFill>
+                <a:latin typeface="+mn-lt"/>
+                <a:ea typeface="+mn-ea"/>
+                <a:cs typeface="+mn-cs"/>
+              </a:defRPr>
+            </a:pPr>
+            <a:endParaRPr lang="en-US"/>
+          </a:p>
+        </c:txPr>
+        <c:crossAx val="105176287"/>
+        <c:crosses val="autoZero"/>
+        <c:auto val="1"/>
+        <c:lblAlgn val="ctr"/>
+        <c:lblOffset val="100"/>
+        <c:noMultiLvlLbl val="0"/>
+      </c:catAx>
+      <c:valAx>
+        <c:axId val="105176287"/>
+        <c:scaling>
+          <c:orientation val="minMax"/>
+        </c:scaling>
+        <c:delete val="0"/>
+        <c:axPos val="l"/>
+        <c:majorGridlines>
+          <c:spPr>
+            <a:ln w="9525" cap="flat" cmpd="sng" algn="ctr">
+              <a:solidFill>
+                <a:schemeClr val="tx1">
+                  <a:lumMod val="15000"/>
+                  <a:lumOff val="85000"/>
+                </a:schemeClr>
+              </a:solidFill>
+              <a:round/>
+            </a:ln>
+            <a:effectLst/>
+          </c:spPr>
+        </c:majorGridlines>
+        <c:numFmt formatCode="General" sourceLinked="1"/>
+        <c:majorTickMark val="none"/>
+        <c:minorTickMark val="none"/>
+        <c:tickLblPos val="nextTo"/>
+        <c:spPr>
+          <a:noFill/>
+          <a:ln>
+            <a:noFill/>
+          </a:ln>
+          <a:effectLst/>
+        </c:spPr>
+        <c:txPr>
+          <a:bodyPr rot="-60000000" spcFirstLastPara="1" vertOverflow="ellipsis" vert="horz" wrap="square" anchor="ctr" anchorCtr="1"/>
+          <a:lstStyle/>
+          <a:p>
+            <a:pPr>
+              <a:defRPr sz="900" b="0" i="0" u="none" strike="noStrike" kern="1200" baseline="0">
+                <a:solidFill>
+                  <a:schemeClr val="tx1">
+                    <a:lumMod val="65000"/>
+                    <a:lumOff val="35000"/>
+                  </a:schemeClr>
+                </a:solidFill>
+                <a:latin typeface="+mn-lt"/>
+                <a:ea typeface="+mn-ea"/>
+                <a:cs typeface="+mn-cs"/>
+              </a:defRPr>
+            </a:pPr>
+            <a:endParaRPr lang="en-US"/>
+          </a:p>
+        </c:txPr>
+        <c:crossAx val="300950111"/>
+        <c:crosses val="autoZero"/>
+        <c:crossBetween val="between"/>
+      </c:valAx>
+      <c:spPr>
+        <a:noFill/>
+        <a:ln>
+          <a:noFill/>
+        </a:ln>
+        <a:effectLst/>
+      </c:spPr>
+    </c:plotArea>
+    <c:legend>
+      <c:legendPos val="b"/>
+      <c:overlay val="0"/>
+      <c:spPr>
+        <a:noFill/>
+        <a:ln>
+          <a:noFill/>
+        </a:ln>
+        <a:effectLst/>
+      </c:spPr>
+      <c:txPr>
+        <a:bodyPr rot="0" spcFirstLastPara="1" vertOverflow="ellipsis" vert="horz" wrap="square" anchor="ctr" anchorCtr="1"/>
+        <a:lstStyle/>
+        <a:p>
+          <a:pPr>
+            <a:defRPr sz="900" b="0" i="0" u="none" strike="noStrike" kern="1200" baseline="0">
+              <a:solidFill>
+                <a:schemeClr val="tx1">
+                  <a:lumMod val="65000"/>
+                  <a:lumOff val="35000"/>
+                </a:schemeClr>
+              </a:solidFill>
+              <a:latin typeface="+mn-lt"/>
+              <a:ea typeface="+mn-ea"/>
+              <a:cs typeface="+mn-cs"/>
+            </a:defRPr>
+          </a:pPr>
+          <a:endParaRPr lang="en-US"/>
+        </a:p>
+      </c:txPr>
+    </c:legend>
+    <c:plotVisOnly val="1"/>
+    <c:dispBlanksAs val="gap"/>
+    <c:extLst>
+      <c:ext xmlns:c16r3="http://schemas.microsoft.com/office/drawing/2017/03/chart" uri="{56B9EC1D-385E-4148-901F-78D8002777C0}">
+        <c16r3:dataDisplayOptions16>
+          <c16r3:dispNaAsBlank val="1"/>
+        </c16r3:dataDisplayOptions16>
+      </c:ext>
+    </c:extLst>
+    <c:showDLblsOverMax val="0"/>
+  </c:chart>
+  <c:spPr>
+    <a:solidFill>
+      <a:schemeClr val="bg1"/>
+    </a:solidFill>
+    <a:ln w="9525" cap="flat" cmpd="sng" algn="ctr">
+      <a:solidFill>
+        <a:schemeClr val="tx1">
+          <a:lumMod val="15000"/>
+          <a:lumOff val="85000"/>
+        </a:schemeClr>
+      </a:solidFill>
+      <a:round/>
+    </a:ln>
+    <a:effectLst/>
+  </c:spPr>
+  <c:txPr>
+    <a:bodyPr/>
+    <a:lstStyle/>
+    <a:p>
+      <a:pPr>
+        <a:defRPr/>
+      </a:pPr>
+      <a:endParaRPr lang="en-US"/>
+    </a:p>
+  </c:txPr>
+  <c:externalData r:id="rId3">
+    <c:autoUpdate val="0"/>
+  </c:externalData>
+</c:chartSpace>
+</file>
+
+<file path=word/charts/chart2.xml><?xml version="1.0" encoding="utf-8"?>
+<c:chartSpace xmlns:c="http://schemas.openxmlformats.org/drawingml/2006/chart" xmlns:a="http://schemas.openxmlformats.org/drawingml/2006/main" xmlns:r="http://schemas.openxmlformats.org/officeDocument/2006/relationships" xmlns:c16r2="http://schemas.microsoft.com/office/drawing/2015/06/chart">
+  <c:date1904 val="0"/>
+  <c:lang val="en-US"/>
+  <c:roundedCorners val="0"/>
+  <mc:AlternateContent xmlns:mc="http://schemas.openxmlformats.org/markup-compatibility/2006">
+    <mc:Choice xmlns:c14="http://schemas.microsoft.com/office/drawing/2007/8/2/chart" Requires="c14">
+      <c14:style val="102"/>
+    </mc:Choice>
+    <mc:Fallback>
+      <c:style val="2"/>
+    </mc:Fallback>
+  </mc:AlternateContent>
+  <c:chart>
+    <c:title>
+      <c:tx>
+        <c:rich>
+          <a:bodyPr rot="0" spcFirstLastPara="1" vertOverflow="ellipsis" vert="horz" wrap="square" anchor="ctr" anchorCtr="1"/>
+          <a:lstStyle/>
+          <a:p>
+            <a:pPr>
+              <a:defRPr sz="1400" b="0" i="0" u="none" strike="noStrike" kern="1200" spc="0" baseline="0">
+                <a:solidFill>
+                  <a:schemeClr val="tx1">
+                    <a:lumMod val="65000"/>
+                    <a:lumOff val="35000"/>
+                  </a:schemeClr>
+                </a:solidFill>
+                <a:latin typeface="+mn-lt"/>
+                <a:ea typeface="+mn-ea"/>
+                <a:cs typeface="+mn-cs"/>
+              </a:defRPr>
+            </a:pPr>
+            <a:r>
+              <a:rPr lang="en-AU"/>
+              <a:t>GUUDO: ALPHA</a:t>
+            </a:r>
+            <a:r>
+              <a:rPr lang="en-AU" baseline="0"/>
+              <a:t> STAGE - Burndown Chart</a:t>
+            </a:r>
+            <a:endParaRPr lang="en-AU"/>
+          </a:p>
+        </c:rich>
+      </c:tx>
       <c:overlay val="0"/>
       <c:spPr>
         <a:noFill/>
@@ -8631,16 +9097,16 @@
               <c:strCache>
                 <c:ptCount val="4"/>
                 <c:pt idx="0">
-                  <c:v>Pre-Production</c:v>
+                  <c:v>10/08-21/08</c:v>
                 </c:pt>
                 <c:pt idx="1">
-                  <c:v>Alpha</c:v>
+                  <c:v>24/08-04/09</c:v>
                 </c:pt>
                 <c:pt idx="2">
-                  <c:v>Beta</c:v>
+                  <c:v>07/09-18/09</c:v>
                 </c:pt>
                 <c:pt idx="3">
-                  <c:v>Gold</c:v>
+                  <c:v>21/09-02/10</c:v>
                 </c:pt>
               </c:strCache>
             </c:strRef>
@@ -8652,16 +9118,16 @@
                 <c:formatCode>General</c:formatCode>
                 <c:ptCount val="4"/>
                 <c:pt idx="0">
-                  <c:v>350</c:v>
+                  <c:v>250</c:v>
                 </c:pt>
                 <c:pt idx="1">
-                  <c:v>280</c:v>
+                  <c:v>170</c:v>
                 </c:pt>
                 <c:pt idx="2">
-                  <c:v>100</c:v>
+                  <c:v>130</c:v>
                 </c:pt>
                 <c:pt idx="3">
-                  <c:v>0</c:v>
+                  <c:v>80</c:v>
                 </c:pt>
               </c:numCache>
             </c:numRef>
@@ -8669,7 +9135,78 @@
           <c:smooth val="0"/>
           <c:extLst>
             <c:ext xmlns:c16="http://schemas.microsoft.com/office/drawing/2014/chart" uri="{C3380CC4-5D6E-409C-BE32-E72D297353CC}">
-              <c16:uniqueId val="{00000000-8F05-4EA9-BFD3-CBF03EBED837}"/>
+              <c16:uniqueId val="{00000000-32CE-4998-A4B5-EAF7599C82E0}"/>
+            </c:ext>
+          </c:extLst>
+        </c:ser>
+        <c:ser>
+          <c:idx val="1"/>
+          <c:order val="1"/>
+          <c:tx>
+            <c:strRef>
+              <c:f>Sheet1!$C$1</c:f>
+              <c:strCache>
+                <c:ptCount val="1"/>
+                <c:pt idx="0">
+                  <c:v>Actual</c:v>
+                </c:pt>
+              </c:strCache>
+            </c:strRef>
+          </c:tx>
+          <c:spPr>
+            <a:ln w="28575" cap="rnd">
+              <a:solidFill>
+                <a:schemeClr val="accent2"/>
+              </a:solidFill>
+              <a:round/>
+            </a:ln>
+            <a:effectLst/>
+          </c:spPr>
+          <c:marker>
+            <c:symbol val="none"/>
+          </c:marker>
+          <c:cat>
+            <c:strRef>
+              <c:f>Sheet1!$A$2:$A$5</c:f>
+              <c:strCache>
+                <c:ptCount val="4"/>
+                <c:pt idx="0">
+                  <c:v>10/08-21/08</c:v>
+                </c:pt>
+                <c:pt idx="1">
+                  <c:v>24/08-04/09</c:v>
+                </c:pt>
+                <c:pt idx="2">
+                  <c:v>07/09-18/09</c:v>
+                </c:pt>
+                <c:pt idx="3">
+                  <c:v>21/09-02/10</c:v>
+                </c:pt>
+              </c:strCache>
+            </c:strRef>
+          </c:cat>
+          <c:val>
+            <c:numRef>
+              <c:f>Sheet1!$C$2:$C$5</c:f>
+              <c:numCache>
+                <c:formatCode>General</c:formatCode>
+                <c:ptCount val="4"/>
+                <c:pt idx="0">
+                  <c:v>232</c:v>
+                </c:pt>
+                <c:pt idx="1">
+                  <c:v>143</c:v>
+                </c:pt>
+                <c:pt idx="2">
+                  <c:v>102</c:v>
+                </c:pt>
+              </c:numCache>
+            </c:numRef>
+          </c:val>
+          <c:smooth val="0"/>
+          <c:extLst>
+            <c:ext xmlns:c16="http://schemas.microsoft.com/office/drawing/2014/chart" uri="{C3380CC4-5D6E-409C-BE32-E72D297353CC}">
+              <c16:uniqueId val="{00000001-32CE-4998-A4B5-EAF7599C82E0}"/>
             </c:ext>
           </c:extLst>
         </c:ser>
@@ -8682,11 +9219,11 @@
           <c:showBubbleSize val="0"/>
         </c:dLbls>
         <c:smooth val="0"/>
-        <c:axId val="1801047616"/>
-        <c:axId val="2007827024"/>
+        <c:axId val="216630063"/>
+        <c:axId val="372050287"/>
       </c:lineChart>
       <c:catAx>
-        <c:axId val="1801047616"/>
+        <c:axId val="216630063"/>
         <c:scaling>
           <c:orientation val="minMax"/>
         </c:scaling>
@@ -8729,7 +9266,7 @@
             <a:endParaRPr lang="en-US"/>
           </a:p>
         </c:txPr>
-        <c:crossAx val="2007827024"/>
+        <c:crossAx val="372050287"/>
         <c:crosses val="autoZero"/>
         <c:auto val="1"/>
         <c:lblAlgn val="ctr"/>
@@ -8737,7 +9274,7 @@
         <c:noMultiLvlLbl val="0"/>
       </c:catAx>
       <c:valAx>
-        <c:axId val="2007827024"/>
+        <c:axId val="372050287"/>
         <c:scaling>
           <c:orientation val="minMax"/>
         </c:scaling>
@@ -8788,7 +9325,405 @@
             <a:endParaRPr lang="en-US"/>
           </a:p>
         </c:txPr>
-        <c:crossAx val="1801047616"/>
+        <c:crossAx val="216630063"/>
+        <c:crosses val="autoZero"/>
+        <c:crossBetween val="between"/>
+      </c:valAx>
+      <c:spPr>
+        <a:noFill/>
+        <a:ln>
+          <a:noFill/>
+        </a:ln>
+        <a:effectLst/>
+      </c:spPr>
+    </c:plotArea>
+    <c:legend>
+      <c:legendPos val="b"/>
+      <c:overlay val="0"/>
+      <c:spPr>
+        <a:noFill/>
+        <a:ln>
+          <a:noFill/>
+        </a:ln>
+        <a:effectLst/>
+      </c:spPr>
+      <c:txPr>
+        <a:bodyPr rot="0" spcFirstLastPara="1" vertOverflow="ellipsis" vert="horz" wrap="square" anchor="ctr" anchorCtr="1"/>
+        <a:lstStyle/>
+        <a:p>
+          <a:pPr>
+            <a:defRPr sz="900" b="0" i="0" u="none" strike="noStrike" kern="1200" baseline="0">
+              <a:solidFill>
+                <a:schemeClr val="tx1">
+                  <a:lumMod val="65000"/>
+                  <a:lumOff val="35000"/>
+                </a:schemeClr>
+              </a:solidFill>
+              <a:latin typeface="+mn-lt"/>
+              <a:ea typeface="+mn-ea"/>
+              <a:cs typeface="+mn-cs"/>
+            </a:defRPr>
+          </a:pPr>
+          <a:endParaRPr lang="en-US"/>
+        </a:p>
+      </c:txPr>
+    </c:legend>
+    <c:plotVisOnly val="1"/>
+    <c:dispBlanksAs val="gap"/>
+    <c:extLst>
+      <c:ext xmlns:c16r3="http://schemas.microsoft.com/office/drawing/2017/03/chart" uri="{56B9EC1D-385E-4148-901F-78D8002777C0}">
+        <c16r3:dataDisplayOptions16>
+          <c16r3:dispNaAsBlank val="1"/>
+        </c16r3:dataDisplayOptions16>
+      </c:ext>
+    </c:extLst>
+    <c:showDLblsOverMax val="0"/>
+  </c:chart>
+  <c:spPr>
+    <a:solidFill>
+      <a:schemeClr val="bg1"/>
+    </a:solidFill>
+    <a:ln w="9525" cap="flat" cmpd="sng" algn="ctr">
+      <a:solidFill>
+        <a:schemeClr val="tx1">
+          <a:lumMod val="15000"/>
+          <a:lumOff val="85000"/>
+        </a:schemeClr>
+      </a:solidFill>
+      <a:round/>
+    </a:ln>
+    <a:effectLst/>
+  </c:spPr>
+  <c:txPr>
+    <a:bodyPr/>
+    <a:lstStyle/>
+    <a:p>
+      <a:pPr>
+        <a:defRPr/>
+      </a:pPr>
+      <a:endParaRPr lang="en-US"/>
+    </a:p>
+  </c:txPr>
+  <c:externalData r:id="rId3">
+    <c:autoUpdate val="0"/>
+  </c:externalData>
+</c:chartSpace>
+</file>
+
+<file path=word/charts/chart3.xml><?xml version="1.0" encoding="utf-8"?>
+<c:chartSpace xmlns:c="http://schemas.openxmlformats.org/drawingml/2006/chart" xmlns:a="http://schemas.openxmlformats.org/drawingml/2006/main" xmlns:r="http://schemas.openxmlformats.org/officeDocument/2006/relationships" xmlns:c16r2="http://schemas.microsoft.com/office/drawing/2015/06/chart">
+  <c:date1904 val="0"/>
+  <c:lang val="en-US"/>
+  <c:roundedCorners val="0"/>
+  <mc:AlternateContent xmlns:mc="http://schemas.openxmlformats.org/markup-compatibility/2006">
+    <mc:Choice xmlns:c14="http://schemas.microsoft.com/office/drawing/2007/8/2/chart" Requires="c14">
+      <c14:style val="102"/>
+    </mc:Choice>
+    <mc:Fallback>
+      <c:style val="2"/>
+    </mc:Fallback>
+  </mc:AlternateContent>
+  <c:chart>
+    <c:title>
+      <c:overlay val="0"/>
+      <c:spPr>
+        <a:noFill/>
+        <a:ln>
+          <a:noFill/>
+        </a:ln>
+        <a:effectLst/>
+      </c:spPr>
+      <c:txPr>
+        <a:bodyPr rot="0" spcFirstLastPara="1" vertOverflow="ellipsis" vert="horz" wrap="square" anchor="ctr" anchorCtr="1"/>
+        <a:lstStyle/>
+        <a:p>
+          <a:pPr>
+            <a:defRPr sz="1400" b="0" i="0" u="none" strike="noStrike" kern="1200" spc="0" baseline="0">
+              <a:solidFill>
+                <a:schemeClr val="tx1">
+                  <a:lumMod val="65000"/>
+                  <a:lumOff val="35000"/>
+                </a:schemeClr>
+              </a:solidFill>
+              <a:latin typeface="+mn-lt"/>
+              <a:ea typeface="+mn-ea"/>
+              <a:cs typeface="+mn-cs"/>
+            </a:defRPr>
+          </a:pPr>
+          <a:endParaRPr lang="en-US"/>
+        </a:p>
+      </c:txPr>
+    </c:title>
+    <c:autoTitleDeleted val="0"/>
+    <c:plotArea>
+      <c:layout/>
+      <c:lineChart>
+        <c:grouping val="standard"/>
+        <c:varyColors val="0"/>
+        <c:ser>
+          <c:idx val="0"/>
+          <c:order val="0"/>
+          <c:tx>
+            <c:strRef>
+              <c:f>Sheet1!$B$1</c:f>
+              <c:strCache>
+                <c:ptCount val="1"/>
+                <c:pt idx="0">
+                  <c:v>Estimated</c:v>
+                </c:pt>
+              </c:strCache>
+            </c:strRef>
+          </c:tx>
+          <c:spPr>
+            <a:ln w="28575" cap="rnd">
+              <a:solidFill>
+                <a:schemeClr val="accent1"/>
+              </a:solidFill>
+              <a:round/>
+            </a:ln>
+            <a:effectLst/>
+          </c:spPr>
+          <c:marker>
+            <c:symbol val="none"/>
+          </c:marker>
+          <c:cat>
+            <c:strRef>
+              <c:f>Sheet1!$A$2:$A$5</c:f>
+              <c:strCache>
+                <c:ptCount val="4"/>
+                <c:pt idx="0">
+                  <c:v>Category 1</c:v>
+                </c:pt>
+                <c:pt idx="1">
+                  <c:v>Category 2</c:v>
+                </c:pt>
+                <c:pt idx="2">
+                  <c:v>Category 3</c:v>
+                </c:pt>
+                <c:pt idx="3">
+                  <c:v>Category 4</c:v>
+                </c:pt>
+              </c:strCache>
+            </c:strRef>
+          </c:cat>
+          <c:val>
+            <c:numRef>
+              <c:f>Sheet1!$B$2:$B$5</c:f>
+              <c:numCache>
+                <c:formatCode>General</c:formatCode>
+                <c:ptCount val="4"/>
+                <c:pt idx="0">
+                  <c:v>4.3</c:v>
+                </c:pt>
+                <c:pt idx="1">
+                  <c:v>2.5</c:v>
+                </c:pt>
+                <c:pt idx="2">
+                  <c:v>3.5</c:v>
+                </c:pt>
+                <c:pt idx="3">
+                  <c:v>4.5</c:v>
+                </c:pt>
+              </c:numCache>
+            </c:numRef>
+          </c:val>
+          <c:smooth val="0"/>
+          <c:extLst>
+            <c:ext xmlns:c16="http://schemas.microsoft.com/office/drawing/2014/chart" uri="{C3380CC4-5D6E-409C-BE32-E72D297353CC}">
+              <c16:uniqueId val="{00000000-79AF-46F4-9324-9799D0F14B8D}"/>
+            </c:ext>
+          </c:extLst>
+        </c:ser>
+        <c:ser>
+          <c:idx val="1"/>
+          <c:order val="1"/>
+          <c:tx>
+            <c:strRef>
+              <c:f>Sheet1!$C$1</c:f>
+              <c:strCache>
+                <c:ptCount val="1"/>
+                <c:pt idx="0">
+                  <c:v>Actual</c:v>
+                </c:pt>
+              </c:strCache>
+            </c:strRef>
+          </c:tx>
+          <c:spPr>
+            <a:ln w="28575" cap="rnd">
+              <a:solidFill>
+                <a:schemeClr val="accent2"/>
+              </a:solidFill>
+              <a:round/>
+            </a:ln>
+            <a:effectLst/>
+          </c:spPr>
+          <c:marker>
+            <c:symbol val="none"/>
+          </c:marker>
+          <c:cat>
+            <c:strRef>
+              <c:f>Sheet1!$A$2:$A$5</c:f>
+              <c:strCache>
+                <c:ptCount val="4"/>
+                <c:pt idx="0">
+                  <c:v>Category 1</c:v>
+                </c:pt>
+                <c:pt idx="1">
+                  <c:v>Category 2</c:v>
+                </c:pt>
+                <c:pt idx="2">
+                  <c:v>Category 3</c:v>
+                </c:pt>
+                <c:pt idx="3">
+                  <c:v>Category 4</c:v>
+                </c:pt>
+              </c:strCache>
+            </c:strRef>
+          </c:cat>
+          <c:val>
+            <c:numRef>
+              <c:f>Sheet1!$C$2:$C$5</c:f>
+              <c:numCache>
+                <c:formatCode>General</c:formatCode>
+                <c:ptCount val="4"/>
+                <c:pt idx="0">
+                  <c:v>2.4</c:v>
+                </c:pt>
+                <c:pt idx="1">
+                  <c:v>4.4000000000000004</c:v>
+                </c:pt>
+                <c:pt idx="2">
+                  <c:v>1.8</c:v>
+                </c:pt>
+                <c:pt idx="3">
+                  <c:v>2.8</c:v>
+                </c:pt>
+              </c:numCache>
+            </c:numRef>
+          </c:val>
+          <c:smooth val="0"/>
+          <c:extLst>
+            <c:ext xmlns:c16="http://schemas.microsoft.com/office/drawing/2014/chart" uri="{C3380CC4-5D6E-409C-BE32-E72D297353CC}">
+              <c16:uniqueId val="{00000001-79AF-46F4-9324-9799D0F14B8D}"/>
+            </c:ext>
+          </c:extLst>
+        </c:ser>
+        <c:dLbls>
+          <c:showLegendKey val="0"/>
+          <c:showVal val="0"/>
+          <c:showCatName val="0"/>
+          <c:showSerName val="0"/>
+          <c:showPercent val="0"/>
+          <c:showBubbleSize val="0"/>
+        </c:dLbls>
+        <c:smooth val="0"/>
+        <c:axId val="306188095"/>
+        <c:axId val="217552063"/>
+      </c:lineChart>
+      <c:catAx>
+        <c:axId val="306188095"/>
+        <c:scaling>
+          <c:orientation val="minMax"/>
+        </c:scaling>
+        <c:delete val="0"/>
+        <c:axPos val="b"/>
+        <c:numFmt formatCode="General" sourceLinked="1"/>
+        <c:majorTickMark val="none"/>
+        <c:minorTickMark val="none"/>
+        <c:tickLblPos val="nextTo"/>
+        <c:spPr>
+          <a:noFill/>
+          <a:ln w="9525" cap="flat" cmpd="sng" algn="ctr">
+            <a:solidFill>
+              <a:schemeClr val="tx1">
+                <a:lumMod val="15000"/>
+                <a:lumOff val="85000"/>
+              </a:schemeClr>
+            </a:solidFill>
+            <a:round/>
+          </a:ln>
+          <a:effectLst/>
+        </c:spPr>
+        <c:txPr>
+          <a:bodyPr rot="-60000000" spcFirstLastPara="1" vertOverflow="ellipsis" vert="horz" wrap="square" anchor="ctr" anchorCtr="1"/>
+          <a:lstStyle/>
+          <a:p>
+            <a:pPr>
+              <a:defRPr sz="900" b="0" i="0" u="none" strike="noStrike" kern="1200" baseline="0">
+                <a:solidFill>
+                  <a:schemeClr val="tx1">
+                    <a:lumMod val="65000"/>
+                    <a:lumOff val="35000"/>
+                  </a:schemeClr>
+                </a:solidFill>
+                <a:latin typeface="+mn-lt"/>
+                <a:ea typeface="+mn-ea"/>
+                <a:cs typeface="+mn-cs"/>
+              </a:defRPr>
+            </a:pPr>
+            <a:endParaRPr lang="en-US"/>
+          </a:p>
+        </c:txPr>
+        <c:crossAx val="217552063"/>
+        <c:crosses val="autoZero"/>
+        <c:auto val="1"/>
+        <c:lblAlgn val="ctr"/>
+        <c:lblOffset val="100"/>
+        <c:noMultiLvlLbl val="0"/>
+      </c:catAx>
+      <c:valAx>
+        <c:axId val="217552063"/>
+        <c:scaling>
+          <c:orientation val="minMax"/>
+        </c:scaling>
+        <c:delete val="0"/>
+        <c:axPos val="l"/>
+        <c:majorGridlines>
+          <c:spPr>
+            <a:ln w="9525" cap="flat" cmpd="sng" algn="ctr">
+              <a:solidFill>
+                <a:schemeClr val="tx1">
+                  <a:lumMod val="15000"/>
+                  <a:lumOff val="85000"/>
+                </a:schemeClr>
+              </a:solidFill>
+              <a:round/>
+            </a:ln>
+            <a:effectLst/>
+          </c:spPr>
+        </c:majorGridlines>
+        <c:numFmt formatCode="General" sourceLinked="1"/>
+        <c:majorTickMark val="none"/>
+        <c:minorTickMark val="none"/>
+        <c:tickLblPos val="nextTo"/>
+        <c:spPr>
+          <a:noFill/>
+          <a:ln>
+            <a:noFill/>
+          </a:ln>
+          <a:effectLst/>
+        </c:spPr>
+        <c:txPr>
+          <a:bodyPr rot="-60000000" spcFirstLastPara="1" vertOverflow="ellipsis" vert="horz" wrap="square" anchor="ctr" anchorCtr="1"/>
+          <a:lstStyle/>
+          <a:p>
+            <a:pPr>
+              <a:defRPr sz="900" b="0" i="0" u="none" strike="noStrike" kern="1200" baseline="0">
+                <a:solidFill>
+                  <a:schemeClr val="tx1">
+                    <a:lumMod val="65000"/>
+                    <a:lumOff val="35000"/>
+                  </a:schemeClr>
+                </a:solidFill>
+                <a:latin typeface="+mn-lt"/>
+                <a:ea typeface="+mn-ea"/>
+                <a:cs typeface="+mn-cs"/>
+              </a:defRPr>
+            </a:pPr>
+            <a:endParaRPr lang="en-US"/>
+          </a:p>
+        </c:txPr>
+        <c:crossAx val="306188095"/>
         <c:crosses val="autoZero"/>
         <c:crossBetween val="between"/>
       </c:valAx>
@@ -8913,7 +9848,1119 @@
 </cs:colorStyle>
 </file>
 
+<file path=word/charts/colors2.xml><?xml version="1.0" encoding="utf-8"?>
+<cs:colorStyle xmlns:cs="http://schemas.microsoft.com/office/drawing/2012/chartStyle" xmlns:a="http://schemas.openxmlformats.org/drawingml/2006/main" meth="cycle" id="10">
+  <a:schemeClr val="accent1"/>
+  <a:schemeClr val="accent2"/>
+  <a:schemeClr val="accent3"/>
+  <a:schemeClr val="accent4"/>
+  <a:schemeClr val="accent5"/>
+  <a:schemeClr val="accent6"/>
+  <cs:variation/>
+  <cs:variation>
+    <a:lumMod val="60000"/>
+  </cs:variation>
+  <cs:variation>
+    <a:lumMod val="80000"/>
+    <a:lumOff val="20000"/>
+  </cs:variation>
+  <cs:variation>
+    <a:lumMod val="80000"/>
+  </cs:variation>
+  <cs:variation>
+    <a:lumMod val="60000"/>
+    <a:lumOff val="40000"/>
+  </cs:variation>
+  <cs:variation>
+    <a:lumMod val="50000"/>
+  </cs:variation>
+  <cs:variation>
+    <a:lumMod val="70000"/>
+    <a:lumOff val="30000"/>
+  </cs:variation>
+  <cs:variation>
+    <a:lumMod val="70000"/>
+  </cs:variation>
+  <cs:variation>
+    <a:lumMod val="50000"/>
+    <a:lumOff val="50000"/>
+  </cs:variation>
+</cs:colorStyle>
+</file>
+
+<file path=word/charts/colors3.xml><?xml version="1.0" encoding="utf-8"?>
+<cs:colorStyle xmlns:cs="http://schemas.microsoft.com/office/drawing/2012/chartStyle" xmlns:a="http://schemas.openxmlformats.org/drawingml/2006/main" meth="cycle" id="10">
+  <a:schemeClr val="accent1"/>
+  <a:schemeClr val="accent2"/>
+  <a:schemeClr val="accent3"/>
+  <a:schemeClr val="accent4"/>
+  <a:schemeClr val="accent5"/>
+  <a:schemeClr val="accent6"/>
+  <cs:variation/>
+  <cs:variation>
+    <a:lumMod val="60000"/>
+  </cs:variation>
+  <cs:variation>
+    <a:lumMod val="80000"/>
+    <a:lumOff val="20000"/>
+  </cs:variation>
+  <cs:variation>
+    <a:lumMod val="80000"/>
+  </cs:variation>
+  <cs:variation>
+    <a:lumMod val="60000"/>
+    <a:lumOff val="40000"/>
+  </cs:variation>
+  <cs:variation>
+    <a:lumMod val="50000"/>
+  </cs:variation>
+  <cs:variation>
+    <a:lumMod val="70000"/>
+    <a:lumOff val="30000"/>
+  </cs:variation>
+  <cs:variation>
+    <a:lumMod val="70000"/>
+  </cs:variation>
+  <cs:variation>
+    <a:lumMod val="50000"/>
+    <a:lumOff val="50000"/>
+  </cs:variation>
+</cs:colorStyle>
+</file>
+
 <file path=word/charts/style1.xml><?xml version="1.0" encoding="utf-8"?>
+<cs:chartStyle xmlns:cs="http://schemas.microsoft.com/office/drawing/2012/chartStyle" xmlns:a="http://schemas.openxmlformats.org/drawingml/2006/main" id="227">
+  <cs:axisTitle>
+    <cs:lnRef idx="0"/>
+    <cs:fillRef idx="0"/>
+    <cs:effectRef idx="0"/>
+    <cs:fontRef idx="minor">
+      <a:schemeClr val="tx1">
+        <a:lumMod val="65000"/>
+        <a:lumOff val="35000"/>
+      </a:schemeClr>
+    </cs:fontRef>
+    <cs:defRPr sz="1000" kern="1200"/>
+  </cs:axisTitle>
+  <cs:categoryAxis>
+    <cs:lnRef idx="0"/>
+    <cs:fillRef idx="0"/>
+    <cs:effectRef idx="0"/>
+    <cs:fontRef idx="minor">
+      <a:schemeClr val="tx1">
+        <a:lumMod val="65000"/>
+        <a:lumOff val="35000"/>
+      </a:schemeClr>
+    </cs:fontRef>
+    <cs:spPr>
+      <a:ln w="9525" cap="flat" cmpd="sng" algn="ctr">
+        <a:solidFill>
+          <a:schemeClr val="tx1">
+            <a:lumMod val="15000"/>
+            <a:lumOff val="85000"/>
+          </a:schemeClr>
+        </a:solidFill>
+        <a:round/>
+      </a:ln>
+    </cs:spPr>
+    <cs:defRPr sz="900" kern="1200"/>
+  </cs:categoryAxis>
+  <cs:chartArea mods="allowNoFillOverride allowNoLineOverride">
+    <cs:lnRef idx="0"/>
+    <cs:fillRef idx="0"/>
+    <cs:effectRef idx="0"/>
+    <cs:fontRef idx="minor">
+      <a:schemeClr val="tx1"/>
+    </cs:fontRef>
+    <cs:spPr>
+      <a:solidFill>
+        <a:schemeClr val="bg1"/>
+      </a:solidFill>
+      <a:ln w="9525" cap="flat" cmpd="sng" algn="ctr">
+        <a:solidFill>
+          <a:schemeClr val="tx1">
+            <a:lumMod val="15000"/>
+            <a:lumOff val="85000"/>
+          </a:schemeClr>
+        </a:solidFill>
+        <a:round/>
+      </a:ln>
+    </cs:spPr>
+    <cs:defRPr sz="1000" kern="1200"/>
+  </cs:chartArea>
+  <cs:dataLabel>
+    <cs:lnRef idx="0"/>
+    <cs:fillRef idx="0"/>
+    <cs:effectRef idx="0"/>
+    <cs:fontRef idx="minor">
+      <a:schemeClr val="tx1">
+        <a:lumMod val="75000"/>
+        <a:lumOff val="25000"/>
+      </a:schemeClr>
+    </cs:fontRef>
+    <cs:defRPr sz="900" kern="1200"/>
+  </cs:dataLabel>
+  <cs:dataLabelCallout>
+    <cs:lnRef idx="0"/>
+    <cs:fillRef idx="0"/>
+    <cs:effectRef idx="0"/>
+    <cs:fontRef idx="minor">
+      <a:schemeClr val="dk1">
+        <a:lumMod val="65000"/>
+        <a:lumOff val="35000"/>
+      </a:schemeClr>
+    </cs:fontRef>
+    <cs:spPr>
+      <a:solidFill>
+        <a:schemeClr val="lt1"/>
+      </a:solidFill>
+      <a:ln>
+        <a:solidFill>
+          <a:schemeClr val="dk1">
+            <a:lumMod val="25000"/>
+            <a:lumOff val="75000"/>
+          </a:schemeClr>
+        </a:solidFill>
+      </a:ln>
+    </cs:spPr>
+    <cs:defRPr sz="900" kern="1200"/>
+    <cs:bodyPr rot="0" spcFirstLastPara="1" vertOverflow="clip" horzOverflow="clip" vert="horz" wrap="square" lIns="36576" tIns="18288" rIns="36576" bIns="18288" anchor="ctr" anchorCtr="1">
+      <a:spAutoFit/>
+    </cs:bodyPr>
+  </cs:dataLabelCallout>
+  <cs:dataPoint>
+    <cs:lnRef idx="0"/>
+    <cs:fillRef idx="1">
+      <cs:styleClr val="auto"/>
+    </cs:fillRef>
+    <cs:effectRef idx="0"/>
+    <cs:fontRef idx="minor">
+      <a:schemeClr val="tx1"/>
+    </cs:fontRef>
+    <cs:spPr>
+      <a:solidFill>
+        <a:schemeClr val="phClr"/>
+      </a:solidFill>
+    </cs:spPr>
+  </cs:dataPoint>
+  <cs:dataPoint3D>
+    <cs:lnRef idx="0"/>
+    <cs:fillRef idx="1">
+      <cs:styleClr val="auto"/>
+    </cs:fillRef>
+    <cs:effectRef idx="0"/>
+    <cs:fontRef idx="minor">
+      <a:schemeClr val="tx1"/>
+    </cs:fontRef>
+    <cs:spPr>
+      <a:solidFill>
+        <a:schemeClr val="phClr"/>
+      </a:solidFill>
+    </cs:spPr>
+  </cs:dataPoint3D>
+  <cs:dataPointLine>
+    <cs:lnRef idx="0">
+      <cs:styleClr val="auto"/>
+    </cs:lnRef>
+    <cs:fillRef idx="1"/>
+    <cs:effectRef idx="0"/>
+    <cs:fontRef idx="minor">
+      <a:schemeClr val="tx1"/>
+    </cs:fontRef>
+    <cs:spPr>
+      <a:ln w="28575" cap="rnd">
+        <a:solidFill>
+          <a:schemeClr val="phClr"/>
+        </a:solidFill>
+        <a:round/>
+      </a:ln>
+    </cs:spPr>
+  </cs:dataPointLine>
+  <cs:dataPointMarker>
+    <cs:lnRef idx="0">
+      <cs:styleClr val="auto"/>
+    </cs:lnRef>
+    <cs:fillRef idx="1">
+      <cs:styleClr val="auto"/>
+    </cs:fillRef>
+    <cs:effectRef idx="0"/>
+    <cs:fontRef idx="minor">
+      <a:schemeClr val="tx1"/>
+    </cs:fontRef>
+    <cs:spPr>
+      <a:solidFill>
+        <a:schemeClr val="phClr"/>
+      </a:solidFill>
+      <a:ln w="9525">
+        <a:solidFill>
+          <a:schemeClr val="phClr"/>
+        </a:solidFill>
+      </a:ln>
+    </cs:spPr>
+  </cs:dataPointMarker>
+  <cs:dataPointMarkerLayout symbol="circle" size="5"/>
+  <cs:dataPointWireframe>
+    <cs:lnRef idx="0">
+      <cs:styleClr val="auto"/>
+    </cs:lnRef>
+    <cs:fillRef idx="1"/>
+    <cs:effectRef idx="0"/>
+    <cs:fontRef idx="minor">
+      <a:schemeClr val="tx1"/>
+    </cs:fontRef>
+    <cs:spPr>
+      <a:ln w="9525" cap="rnd">
+        <a:solidFill>
+          <a:schemeClr val="phClr"/>
+        </a:solidFill>
+        <a:round/>
+      </a:ln>
+    </cs:spPr>
+  </cs:dataPointWireframe>
+  <cs:dataTable>
+    <cs:lnRef idx="0"/>
+    <cs:fillRef idx="0"/>
+    <cs:effectRef idx="0"/>
+    <cs:fontRef idx="minor">
+      <a:schemeClr val="tx1">
+        <a:lumMod val="65000"/>
+        <a:lumOff val="35000"/>
+      </a:schemeClr>
+    </cs:fontRef>
+    <cs:spPr>
+      <a:noFill/>
+      <a:ln w="9525" cap="flat" cmpd="sng" algn="ctr">
+        <a:solidFill>
+          <a:schemeClr val="tx1">
+            <a:lumMod val="15000"/>
+            <a:lumOff val="85000"/>
+          </a:schemeClr>
+        </a:solidFill>
+        <a:round/>
+      </a:ln>
+    </cs:spPr>
+    <cs:defRPr sz="900" kern="1200"/>
+  </cs:dataTable>
+  <cs:downBar>
+    <cs:lnRef idx="0"/>
+    <cs:fillRef idx="0"/>
+    <cs:effectRef idx="0"/>
+    <cs:fontRef idx="minor">
+      <a:schemeClr val="dk1"/>
+    </cs:fontRef>
+    <cs:spPr>
+      <a:solidFill>
+        <a:schemeClr val="dk1">
+          <a:lumMod val="65000"/>
+          <a:lumOff val="35000"/>
+        </a:schemeClr>
+      </a:solidFill>
+      <a:ln w="9525">
+        <a:solidFill>
+          <a:schemeClr val="tx1">
+            <a:lumMod val="65000"/>
+            <a:lumOff val="35000"/>
+          </a:schemeClr>
+        </a:solidFill>
+      </a:ln>
+    </cs:spPr>
+  </cs:downBar>
+  <cs:dropLine>
+    <cs:lnRef idx="0"/>
+    <cs:fillRef idx="0"/>
+    <cs:effectRef idx="0"/>
+    <cs:fontRef idx="minor">
+      <a:schemeClr val="tx1"/>
+    </cs:fontRef>
+    <cs:spPr>
+      <a:ln w="9525" cap="flat" cmpd="sng" algn="ctr">
+        <a:solidFill>
+          <a:schemeClr val="tx1">
+            <a:lumMod val="35000"/>
+            <a:lumOff val="65000"/>
+          </a:schemeClr>
+        </a:solidFill>
+        <a:round/>
+      </a:ln>
+    </cs:spPr>
+  </cs:dropLine>
+  <cs:errorBar>
+    <cs:lnRef idx="0"/>
+    <cs:fillRef idx="0"/>
+    <cs:effectRef idx="0"/>
+    <cs:fontRef idx="minor">
+      <a:schemeClr val="tx1"/>
+    </cs:fontRef>
+    <cs:spPr>
+      <a:ln w="9525" cap="flat" cmpd="sng" algn="ctr">
+        <a:solidFill>
+          <a:schemeClr val="tx1">
+            <a:lumMod val="65000"/>
+            <a:lumOff val="35000"/>
+          </a:schemeClr>
+        </a:solidFill>
+        <a:round/>
+      </a:ln>
+    </cs:spPr>
+  </cs:errorBar>
+  <cs:floor>
+    <cs:lnRef idx="0"/>
+    <cs:fillRef idx="0"/>
+    <cs:effectRef idx="0"/>
+    <cs:fontRef idx="minor">
+      <a:schemeClr val="tx1"/>
+    </cs:fontRef>
+    <cs:spPr>
+      <a:noFill/>
+      <a:ln>
+        <a:noFill/>
+      </a:ln>
+    </cs:spPr>
+  </cs:floor>
+  <cs:gridlineMajor>
+    <cs:lnRef idx="0"/>
+    <cs:fillRef idx="0"/>
+    <cs:effectRef idx="0"/>
+    <cs:fontRef idx="minor">
+      <a:schemeClr val="tx1"/>
+    </cs:fontRef>
+    <cs:spPr>
+      <a:ln w="9525" cap="flat" cmpd="sng" algn="ctr">
+        <a:solidFill>
+          <a:schemeClr val="tx1">
+            <a:lumMod val="15000"/>
+            <a:lumOff val="85000"/>
+          </a:schemeClr>
+        </a:solidFill>
+        <a:round/>
+      </a:ln>
+    </cs:spPr>
+  </cs:gridlineMajor>
+  <cs:gridlineMinor>
+    <cs:lnRef idx="0"/>
+    <cs:fillRef idx="0"/>
+    <cs:effectRef idx="0"/>
+    <cs:fontRef idx="minor">
+      <a:schemeClr val="tx1"/>
+    </cs:fontRef>
+    <cs:spPr>
+      <a:ln w="9525" cap="flat" cmpd="sng" algn="ctr">
+        <a:solidFill>
+          <a:schemeClr val="tx1">
+            <a:lumMod val="5000"/>
+            <a:lumOff val="95000"/>
+          </a:schemeClr>
+        </a:solidFill>
+        <a:round/>
+      </a:ln>
+    </cs:spPr>
+  </cs:gridlineMinor>
+  <cs:hiLoLine>
+    <cs:lnRef idx="0"/>
+    <cs:fillRef idx="0"/>
+    <cs:effectRef idx="0"/>
+    <cs:fontRef idx="minor">
+      <a:schemeClr val="tx1"/>
+    </cs:fontRef>
+    <cs:spPr>
+      <a:ln w="9525" cap="flat" cmpd="sng" algn="ctr">
+        <a:solidFill>
+          <a:schemeClr val="tx1">
+            <a:lumMod val="75000"/>
+            <a:lumOff val="25000"/>
+          </a:schemeClr>
+        </a:solidFill>
+        <a:round/>
+      </a:ln>
+    </cs:spPr>
+  </cs:hiLoLine>
+  <cs:leaderLine>
+    <cs:lnRef idx="0"/>
+    <cs:fillRef idx="0"/>
+    <cs:effectRef idx="0"/>
+    <cs:fontRef idx="minor">
+      <a:schemeClr val="tx1"/>
+    </cs:fontRef>
+    <cs:spPr>
+      <a:ln w="9525" cap="flat" cmpd="sng" algn="ctr">
+        <a:solidFill>
+          <a:schemeClr val="tx1">
+            <a:lumMod val="35000"/>
+            <a:lumOff val="65000"/>
+          </a:schemeClr>
+        </a:solidFill>
+        <a:round/>
+      </a:ln>
+    </cs:spPr>
+  </cs:leaderLine>
+  <cs:legend>
+    <cs:lnRef idx="0"/>
+    <cs:fillRef idx="0"/>
+    <cs:effectRef idx="0"/>
+    <cs:fontRef idx="minor">
+      <a:schemeClr val="tx1">
+        <a:lumMod val="65000"/>
+        <a:lumOff val="35000"/>
+      </a:schemeClr>
+    </cs:fontRef>
+    <cs:defRPr sz="900" kern="1200"/>
+  </cs:legend>
+  <cs:plotArea mods="allowNoFillOverride allowNoLineOverride">
+    <cs:lnRef idx="0"/>
+    <cs:fillRef idx="0"/>
+    <cs:effectRef idx="0"/>
+    <cs:fontRef idx="minor">
+      <a:schemeClr val="tx1"/>
+    </cs:fontRef>
+  </cs:plotArea>
+  <cs:plotArea3D mods="allowNoFillOverride allowNoLineOverride">
+    <cs:lnRef idx="0"/>
+    <cs:fillRef idx="0"/>
+    <cs:effectRef idx="0"/>
+    <cs:fontRef idx="minor">
+      <a:schemeClr val="tx1"/>
+    </cs:fontRef>
+  </cs:plotArea3D>
+  <cs:seriesAxis>
+    <cs:lnRef idx="0"/>
+    <cs:fillRef idx="0"/>
+    <cs:effectRef idx="0"/>
+    <cs:fontRef idx="minor">
+      <a:schemeClr val="tx1">
+        <a:lumMod val="65000"/>
+        <a:lumOff val="35000"/>
+      </a:schemeClr>
+    </cs:fontRef>
+    <cs:defRPr sz="900" kern="1200"/>
+  </cs:seriesAxis>
+  <cs:seriesLine>
+    <cs:lnRef idx="0"/>
+    <cs:fillRef idx="0"/>
+    <cs:effectRef idx="0"/>
+    <cs:fontRef idx="minor">
+      <a:schemeClr val="tx1"/>
+    </cs:fontRef>
+    <cs:spPr>
+      <a:ln w="9525" cap="flat" cmpd="sng" algn="ctr">
+        <a:solidFill>
+          <a:schemeClr val="tx1">
+            <a:lumMod val="35000"/>
+            <a:lumOff val="65000"/>
+          </a:schemeClr>
+        </a:solidFill>
+        <a:round/>
+      </a:ln>
+    </cs:spPr>
+  </cs:seriesLine>
+  <cs:title>
+    <cs:lnRef idx="0"/>
+    <cs:fillRef idx="0"/>
+    <cs:effectRef idx="0"/>
+    <cs:fontRef idx="minor">
+      <a:schemeClr val="tx1">
+        <a:lumMod val="65000"/>
+        <a:lumOff val="35000"/>
+      </a:schemeClr>
+    </cs:fontRef>
+    <cs:defRPr sz="1400" b="0" kern="1200" spc="0" baseline="0"/>
+  </cs:title>
+  <cs:trendline>
+    <cs:lnRef idx="0">
+      <cs:styleClr val="auto"/>
+    </cs:lnRef>
+    <cs:fillRef idx="0"/>
+    <cs:effectRef idx="0"/>
+    <cs:fontRef idx="minor">
+      <a:schemeClr val="tx1"/>
+    </cs:fontRef>
+    <cs:spPr>
+      <a:ln w="19050" cap="rnd">
+        <a:solidFill>
+          <a:schemeClr val="phClr"/>
+        </a:solidFill>
+        <a:prstDash val="sysDot"/>
+      </a:ln>
+    </cs:spPr>
+  </cs:trendline>
+  <cs:trendlineLabel>
+    <cs:lnRef idx="0"/>
+    <cs:fillRef idx="0"/>
+    <cs:effectRef idx="0"/>
+    <cs:fontRef idx="minor">
+      <a:schemeClr val="tx1">
+        <a:lumMod val="65000"/>
+        <a:lumOff val="35000"/>
+      </a:schemeClr>
+    </cs:fontRef>
+    <cs:defRPr sz="900" kern="1200"/>
+  </cs:trendlineLabel>
+  <cs:upBar>
+    <cs:lnRef idx="0"/>
+    <cs:fillRef idx="0"/>
+    <cs:effectRef idx="0"/>
+    <cs:fontRef idx="minor">
+      <a:schemeClr val="dk1"/>
+    </cs:fontRef>
+    <cs:spPr>
+      <a:solidFill>
+        <a:schemeClr val="lt1"/>
+      </a:solidFill>
+      <a:ln w="9525">
+        <a:solidFill>
+          <a:schemeClr val="tx1">
+            <a:lumMod val="15000"/>
+            <a:lumOff val="85000"/>
+          </a:schemeClr>
+        </a:solidFill>
+      </a:ln>
+    </cs:spPr>
+  </cs:upBar>
+  <cs:valueAxis>
+    <cs:lnRef idx="0"/>
+    <cs:fillRef idx="0"/>
+    <cs:effectRef idx="0"/>
+    <cs:fontRef idx="minor">
+      <a:schemeClr val="tx1">
+        <a:lumMod val="65000"/>
+        <a:lumOff val="35000"/>
+      </a:schemeClr>
+    </cs:fontRef>
+    <cs:defRPr sz="900" kern="1200"/>
+  </cs:valueAxis>
+  <cs:wall>
+    <cs:lnRef idx="0"/>
+    <cs:fillRef idx="0"/>
+    <cs:effectRef idx="0"/>
+    <cs:fontRef idx="minor">
+      <a:schemeClr val="tx1"/>
+    </cs:fontRef>
+    <cs:spPr>
+      <a:noFill/>
+      <a:ln>
+        <a:noFill/>
+      </a:ln>
+    </cs:spPr>
+  </cs:wall>
+</cs:chartStyle>
+</file>
+
+<file path=word/charts/style2.xml><?xml version="1.0" encoding="utf-8"?>
+<cs:chartStyle xmlns:cs="http://schemas.microsoft.com/office/drawing/2012/chartStyle" xmlns:a="http://schemas.openxmlformats.org/drawingml/2006/main" id="227">
+  <cs:axisTitle>
+    <cs:lnRef idx="0"/>
+    <cs:fillRef idx="0"/>
+    <cs:effectRef idx="0"/>
+    <cs:fontRef idx="minor">
+      <a:schemeClr val="tx1">
+        <a:lumMod val="65000"/>
+        <a:lumOff val="35000"/>
+      </a:schemeClr>
+    </cs:fontRef>
+    <cs:defRPr sz="1000" kern="1200"/>
+  </cs:axisTitle>
+  <cs:categoryAxis>
+    <cs:lnRef idx="0"/>
+    <cs:fillRef idx="0"/>
+    <cs:effectRef idx="0"/>
+    <cs:fontRef idx="minor">
+      <a:schemeClr val="tx1">
+        <a:lumMod val="65000"/>
+        <a:lumOff val="35000"/>
+      </a:schemeClr>
+    </cs:fontRef>
+    <cs:spPr>
+      <a:ln w="9525" cap="flat" cmpd="sng" algn="ctr">
+        <a:solidFill>
+          <a:schemeClr val="tx1">
+            <a:lumMod val="15000"/>
+            <a:lumOff val="85000"/>
+          </a:schemeClr>
+        </a:solidFill>
+        <a:round/>
+      </a:ln>
+    </cs:spPr>
+    <cs:defRPr sz="900" kern="1200"/>
+  </cs:categoryAxis>
+  <cs:chartArea mods="allowNoFillOverride allowNoLineOverride">
+    <cs:lnRef idx="0"/>
+    <cs:fillRef idx="0"/>
+    <cs:effectRef idx="0"/>
+    <cs:fontRef idx="minor">
+      <a:schemeClr val="tx1"/>
+    </cs:fontRef>
+    <cs:spPr>
+      <a:solidFill>
+        <a:schemeClr val="bg1"/>
+      </a:solidFill>
+      <a:ln w="9525" cap="flat" cmpd="sng" algn="ctr">
+        <a:solidFill>
+          <a:schemeClr val="tx1">
+            <a:lumMod val="15000"/>
+            <a:lumOff val="85000"/>
+          </a:schemeClr>
+        </a:solidFill>
+        <a:round/>
+      </a:ln>
+    </cs:spPr>
+    <cs:defRPr sz="1000" kern="1200"/>
+  </cs:chartArea>
+  <cs:dataLabel>
+    <cs:lnRef idx="0"/>
+    <cs:fillRef idx="0"/>
+    <cs:effectRef idx="0"/>
+    <cs:fontRef idx="minor">
+      <a:schemeClr val="tx1">
+        <a:lumMod val="75000"/>
+        <a:lumOff val="25000"/>
+      </a:schemeClr>
+    </cs:fontRef>
+    <cs:defRPr sz="900" kern="1200"/>
+  </cs:dataLabel>
+  <cs:dataLabelCallout>
+    <cs:lnRef idx="0"/>
+    <cs:fillRef idx="0"/>
+    <cs:effectRef idx="0"/>
+    <cs:fontRef idx="minor">
+      <a:schemeClr val="dk1">
+        <a:lumMod val="65000"/>
+        <a:lumOff val="35000"/>
+      </a:schemeClr>
+    </cs:fontRef>
+    <cs:spPr>
+      <a:solidFill>
+        <a:schemeClr val="lt1"/>
+      </a:solidFill>
+      <a:ln>
+        <a:solidFill>
+          <a:schemeClr val="dk1">
+            <a:lumMod val="25000"/>
+            <a:lumOff val="75000"/>
+          </a:schemeClr>
+        </a:solidFill>
+      </a:ln>
+    </cs:spPr>
+    <cs:defRPr sz="900" kern="1200"/>
+    <cs:bodyPr rot="0" spcFirstLastPara="1" vertOverflow="clip" horzOverflow="clip" vert="horz" wrap="square" lIns="36576" tIns="18288" rIns="36576" bIns="18288" anchor="ctr" anchorCtr="1">
+      <a:spAutoFit/>
+    </cs:bodyPr>
+  </cs:dataLabelCallout>
+  <cs:dataPoint>
+    <cs:lnRef idx="0"/>
+    <cs:fillRef idx="1">
+      <cs:styleClr val="auto"/>
+    </cs:fillRef>
+    <cs:effectRef idx="0"/>
+    <cs:fontRef idx="minor">
+      <a:schemeClr val="tx1"/>
+    </cs:fontRef>
+    <cs:spPr>
+      <a:solidFill>
+        <a:schemeClr val="phClr"/>
+      </a:solidFill>
+    </cs:spPr>
+  </cs:dataPoint>
+  <cs:dataPoint3D>
+    <cs:lnRef idx="0"/>
+    <cs:fillRef idx="1">
+      <cs:styleClr val="auto"/>
+    </cs:fillRef>
+    <cs:effectRef idx="0"/>
+    <cs:fontRef idx="minor">
+      <a:schemeClr val="tx1"/>
+    </cs:fontRef>
+    <cs:spPr>
+      <a:solidFill>
+        <a:schemeClr val="phClr"/>
+      </a:solidFill>
+    </cs:spPr>
+  </cs:dataPoint3D>
+  <cs:dataPointLine>
+    <cs:lnRef idx="0">
+      <cs:styleClr val="auto"/>
+    </cs:lnRef>
+    <cs:fillRef idx="1"/>
+    <cs:effectRef idx="0"/>
+    <cs:fontRef idx="minor">
+      <a:schemeClr val="tx1"/>
+    </cs:fontRef>
+    <cs:spPr>
+      <a:ln w="28575" cap="rnd">
+        <a:solidFill>
+          <a:schemeClr val="phClr"/>
+        </a:solidFill>
+        <a:round/>
+      </a:ln>
+    </cs:spPr>
+  </cs:dataPointLine>
+  <cs:dataPointMarker>
+    <cs:lnRef idx="0">
+      <cs:styleClr val="auto"/>
+    </cs:lnRef>
+    <cs:fillRef idx="1">
+      <cs:styleClr val="auto"/>
+    </cs:fillRef>
+    <cs:effectRef idx="0"/>
+    <cs:fontRef idx="minor">
+      <a:schemeClr val="tx1"/>
+    </cs:fontRef>
+    <cs:spPr>
+      <a:solidFill>
+        <a:schemeClr val="phClr"/>
+      </a:solidFill>
+      <a:ln w="9525">
+        <a:solidFill>
+          <a:schemeClr val="phClr"/>
+        </a:solidFill>
+      </a:ln>
+    </cs:spPr>
+  </cs:dataPointMarker>
+  <cs:dataPointMarkerLayout symbol="circle" size="5"/>
+  <cs:dataPointWireframe>
+    <cs:lnRef idx="0">
+      <cs:styleClr val="auto"/>
+    </cs:lnRef>
+    <cs:fillRef idx="1"/>
+    <cs:effectRef idx="0"/>
+    <cs:fontRef idx="minor">
+      <a:schemeClr val="tx1"/>
+    </cs:fontRef>
+    <cs:spPr>
+      <a:ln w="9525" cap="rnd">
+        <a:solidFill>
+          <a:schemeClr val="phClr"/>
+        </a:solidFill>
+        <a:round/>
+      </a:ln>
+    </cs:spPr>
+  </cs:dataPointWireframe>
+  <cs:dataTable>
+    <cs:lnRef idx="0"/>
+    <cs:fillRef idx="0"/>
+    <cs:effectRef idx="0"/>
+    <cs:fontRef idx="minor">
+      <a:schemeClr val="tx1">
+        <a:lumMod val="65000"/>
+        <a:lumOff val="35000"/>
+      </a:schemeClr>
+    </cs:fontRef>
+    <cs:spPr>
+      <a:noFill/>
+      <a:ln w="9525" cap="flat" cmpd="sng" algn="ctr">
+        <a:solidFill>
+          <a:schemeClr val="tx1">
+            <a:lumMod val="15000"/>
+            <a:lumOff val="85000"/>
+          </a:schemeClr>
+        </a:solidFill>
+        <a:round/>
+      </a:ln>
+    </cs:spPr>
+    <cs:defRPr sz="900" kern="1200"/>
+  </cs:dataTable>
+  <cs:downBar>
+    <cs:lnRef idx="0"/>
+    <cs:fillRef idx="0"/>
+    <cs:effectRef idx="0"/>
+    <cs:fontRef idx="minor">
+      <a:schemeClr val="dk1"/>
+    </cs:fontRef>
+    <cs:spPr>
+      <a:solidFill>
+        <a:schemeClr val="dk1">
+          <a:lumMod val="65000"/>
+          <a:lumOff val="35000"/>
+        </a:schemeClr>
+      </a:solidFill>
+      <a:ln w="9525">
+        <a:solidFill>
+          <a:schemeClr val="tx1">
+            <a:lumMod val="65000"/>
+            <a:lumOff val="35000"/>
+          </a:schemeClr>
+        </a:solidFill>
+      </a:ln>
+    </cs:spPr>
+  </cs:downBar>
+  <cs:dropLine>
+    <cs:lnRef idx="0"/>
+    <cs:fillRef idx="0"/>
+    <cs:effectRef idx="0"/>
+    <cs:fontRef idx="minor">
+      <a:schemeClr val="tx1"/>
+    </cs:fontRef>
+    <cs:spPr>
+      <a:ln w="9525" cap="flat" cmpd="sng" algn="ctr">
+        <a:solidFill>
+          <a:schemeClr val="tx1">
+            <a:lumMod val="35000"/>
+            <a:lumOff val="65000"/>
+          </a:schemeClr>
+        </a:solidFill>
+        <a:round/>
+      </a:ln>
+    </cs:spPr>
+  </cs:dropLine>
+  <cs:errorBar>
+    <cs:lnRef idx="0"/>
+    <cs:fillRef idx="0"/>
+    <cs:effectRef idx="0"/>
+    <cs:fontRef idx="minor">
+      <a:schemeClr val="tx1"/>
+    </cs:fontRef>
+    <cs:spPr>
+      <a:ln w="9525" cap="flat" cmpd="sng" algn="ctr">
+        <a:solidFill>
+          <a:schemeClr val="tx1">
+            <a:lumMod val="65000"/>
+            <a:lumOff val="35000"/>
+          </a:schemeClr>
+        </a:solidFill>
+        <a:round/>
+      </a:ln>
+    </cs:spPr>
+  </cs:errorBar>
+  <cs:floor>
+    <cs:lnRef idx="0"/>
+    <cs:fillRef idx="0"/>
+    <cs:effectRef idx="0"/>
+    <cs:fontRef idx="minor">
+      <a:schemeClr val="tx1"/>
+    </cs:fontRef>
+    <cs:spPr>
+      <a:noFill/>
+      <a:ln>
+        <a:noFill/>
+      </a:ln>
+    </cs:spPr>
+  </cs:floor>
+  <cs:gridlineMajor>
+    <cs:lnRef idx="0"/>
+    <cs:fillRef idx="0"/>
+    <cs:effectRef idx="0"/>
+    <cs:fontRef idx="minor">
+      <a:schemeClr val="tx1"/>
+    </cs:fontRef>
+    <cs:spPr>
+      <a:ln w="9525" cap="flat" cmpd="sng" algn="ctr">
+        <a:solidFill>
+          <a:schemeClr val="tx1">
+            <a:lumMod val="15000"/>
+            <a:lumOff val="85000"/>
+          </a:schemeClr>
+        </a:solidFill>
+        <a:round/>
+      </a:ln>
+    </cs:spPr>
+  </cs:gridlineMajor>
+  <cs:gridlineMinor>
+    <cs:lnRef idx="0"/>
+    <cs:fillRef idx="0"/>
+    <cs:effectRef idx="0"/>
+    <cs:fontRef idx="minor">
+      <a:schemeClr val="tx1"/>
+    </cs:fontRef>
+    <cs:spPr>
+      <a:ln w="9525" cap="flat" cmpd="sng" algn="ctr">
+        <a:solidFill>
+          <a:schemeClr val="tx1">
+            <a:lumMod val="5000"/>
+            <a:lumOff val="95000"/>
+          </a:schemeClr>
+        </a:solidFill>
+        <a:round/>
+      </a:ln>
+    </cs:spPr>
+  </cs:gridlineMinor>
+  <cs:hiLoLine>
+    <cs:lnRef idx="0"/>
+    <cs:fillRef idx="0"/>
+    <cs:effectRef idx="0"/>
+    <cs:fontRef idx="minor">
+      <a:schemeClr val="tx1"/>
+    </cs:fontRef>
+    <cs:spPr>
+      <a:ln w="9525" cap="flat" cmpd="sng" algn="ctr">
+        <a:solidFill>
+          <a:schemeClr val="tx1">
+            <a:lumMod val="75000"/>
+            <a:lumOff val="25000"/>
+          </a:schemeClr>
+        </a:solidFill>
+        <a:round/>
+      </a:ln>
+    </cs:spPr>
+  </cs:hiLoLine>
+  <cs:leaderLine>
+    <cs:lnRef idx="0"/>
+    <cs:fillRef idx="0"/>
+    <cs:effectRef idx="0"/>
+    <cs:fontRef idx="minor">
+      <a:schemeClr val="tx1"/>
+    </cs:fontRef>
+    <cs:spPr>
+      <a:ln w="9525" cap="flat" cmpd="sng" algn="ctr">
+        <a:solidFill>
+          <a:schemeClr val="tx1">
+            <a:lumMod val="35000"/>
+            <a:lumOff val="65000"/>
+          </a:schemeClr>
+        </a:solidFill>
+        <a:round/>
+      </a:ln>
+    </cs:spPr>
+  </cs:leaderLine>
+  <cs:legend>
+    <cs:lnRef idx="0"/>
+    <cs:fillRef idx="0"/>
+    <cs:effectRef idx="0"/>
+    <cs:fontRef idx="minor">
+      <a:schemeClr val="tx1">
+        <a:lumMod val="65000"/>
+        <a:lumOff val="35000"/>
+      </a:schemeClr>
+    </cs:fontRef>
+    <cs:defRPr sz="900" kern="1200"/>
+  </cs:legend>
+  <cs:plotArea mods="allowNoFillOverride allowNoLineOverride">
+    <cs:lnRef idx="0"/>
+    <cs:fillRef idx="0"/>
+    <cs:effectRef idx="0"/>
+    <cs:fontRef idx="minor">
+      <a:schemeClr val="tx1"/>
+    </cs:fontRef>
+  </cs:plotArea>
+  <cs:plotArea3D mods="allowNoFillOverride allowNoLineOverride">
+    <cs:lnRef idx="0"/>
+    <cs:fillRef idx="0"/>
+    <cs:effectRef idx="0"/>
+    <cs:fontRef idx="minor">
+      <a:schemeClr val="tx1"/>
+    </cs:fontRef>
+  </cs:plotArea3D>
+  <cs:seriesAxis>
+    <cs:lnRef idx="0"/>
+    <cs:fillRef idx="0"/>
+    <cs:effectRef idx="0"/>
+    <cs:fontRef idx="minor">
+      <a:schemeClr val="tx1">
+        <a:lumMod val="65000"/>
+        <a:lumOff val="35000"/>
+      </a:schemeClr>
+    </cs:fontRef>
+    <cs:defRPr sz="900" kern="1200"/>
+  </cs:seriesAxis>
+  <cs:seriesLine>
+    <cs:lnRef idx="0"/>
+    <cs:fillRef idx="0"/>
+    <cs:effectRef idx="0"/>
+    <cs:fontRef idx="minor">
+      <a:schemeClr val="tx1"/>
+    </cs:fontRef>
+    <cs:spPr>
+      <a:ln w="9525" cap="flat" cmpd="sng" algn="ctr">
+        <a:solidFill>
+          <a:schemeClr val="tx1">
+            <a:lumMod val="35000"/>
+            <a:lumOff val="65000"/>
+          </a:schemeClr>
+        </a:solidFill>
+        <a:round/>
+      </a:ln>
+    </cs:spPr>
+  </cs:seriesLine>
+  <cs:title>
+    <cs:lnRef idx="0"/>
+    <cs:fillRef idx="0"/>
+    <cs:effectRef idx="0"/>
+    <cs:fontRef idx="minor">
+      <a:schemeClr val="tx1">
+        <a:lumMod val="65000"/>
+        <a:lumOff val="35000"/>
+      </a:schemeClr>
+    </cs:fontRef>
+    <cs:defRPr sz="1400" b="0" kern="1200" spc="0" baseline="0"/>
+  </cs:title>
+  <cs:trendline>
+    <cs:lnRef idx="0">
+      <cs:styleClr val="auto"/>
+    </cs:lnRef>
+    <cs:fillRef idx="0"/>
+    <cs:effectRef idx="0"/>
+    <cs:fontRef idx="minor">
+      <a:schemeClr val="tx1"/>
+    </cs:fontRef>
+    <cs:spPr>
+      <a:ln w="19050" cap="rnd">
+        <a:solidFill>
+          <a:schemeClr val="phClr"/>
+        </a:solidFill>
+        <a:prstDash val="sysDot"/>
+      </a:ln>
+    </cs:spPr>
+  </cs:trendline>
+  <cs:trendlineLabel>
+    <cs:lnRef idx="0"/>
+    <cs:fillRef idx="0"/>
+    <cs:effectRef idx="0"/>
+    <cs:fontRef idx="minor">
+      <a:schemeClr val="tx1">
+        <a:lumMod val="65000"/>
+        <a:lumOff val="35000"/>
+      </a:schemeClr>
+    </cs:fontRef>
+    <cs:defRPr sz="900" kern="1200"/>
+  </cs:trendlineLabel>
+  <cs:upBar>
+    <cs:lnRef idx="0"/>
+    <cs:fillRef idx="0"/>
+    <cs:effectRef idx="0"/>
+    <cs:fontRef idx="minor">
+      <a:schemeClr val="dk1"/>
+    </cs:fontRef>
+    <cs:spPr>
+      <a:solidFill>
+        <a:schemeClr val="lt1"/>
+      </a:solidFill>
+      <a:ln w="9525">
+        <a:solidFill>
+          <a:schemeClr val="tx1">
+            <a:lumMod val="15000"/>
+            <a:lumOff val="85000"/>
+          </a:schemeClr>
+        </a:solidFill>
+      </a:ln>
+    </cs:spPr>
+  </cs:upBar>
+  <cs:valueAxis>
+    <cs:lnRef idx="0"/>
+    <cs:fillRef idx="0"/>
+    <cs:effectRef idx="0"/>
+    <cs:fontRef idx="minor">
+      <a:schemeClr val="tx1">
+        <a:lumMod val="65000"/>
+        <a:lumOff val="35000"/>
+      </a:schemeClr>
+    </cs:fontRef>
+    <cs:defRPr sz="900" kern="1200"/>
+  </cs:valueAxis>
+  <cs:wall>
+    <cs:lnRef idx="0"/>
+    <cs:fillRef idx="0"/>
+    <cs:effectRef idx="0"/>
+    <cs:fontRef idx="minor">
+      <a:schemeClr val="tx1"/>
+    </cs:fontRef>
+    <cs:spPr>
+      <a:noFill/>
+      <a:ln>
+        <a:noFill/>
+      </a:ln>
+    </cs:spPr>
+  </cs:wall>
+</cs:chartStyle>
+</file>
+
+<file path=word/charts/style3.xml><?xml version="1.0" encoding="utf-8"?>
 <cs:chartStyle xmlns:cs="http://schemas.microsoft.com/office/drawing/2012/chartStyle" xmlns:a="http://schemas.openxmlformats.org/drawingml/2006/main" id="227">
   <cs:axisTitle>
     <cs:lnRef idx="0"/>
@@ -9749,7 +11796,7 @@
 </file>
 
 <file path=customXml/itemProps2.xml><?xml version="1.0" encoding="utf-8"?>
-<ds:datastoreItem xmlns:ds="http://schemas.openxmlformats.org/officeDocument/2006/customXml" ds:itemID="{E766436E-1C87-4A19-8FEC-56EFC94C2D41}">
+<ds:datastoreItem xmlns:ds="http://schemas.openxmlformats.org/officeDocument/2006/customXml" ds:itemID="{1035F7D8-71E6-4346-8BFB-6633BC0AD072}">
   <ds:schemaRefs>
     <ds:schemaRef ds:uri="http://schemas.openxmlformats.org/officeDocument/2006/bibliography"/>
   </ds:schemaRefs>

</xml_diff>